<commit_message>
folder 4, video 44
</commit_message>
<xml_diff>
--- a/Help.docx
+++ b/Help.docx
@@ -1228,6 +1228,13 @@
         </w:rPr>
         <w:t>Dart</w:t>
       </w:r>
+      <w:r>
+        <w:rPr>
+          <w:sz w:val="28"/>
+          <w:szCs w:val="28"/>
+        </w:rPr>
+        <w:t xml:space="preserve"> Specific</w:t>
+      </w:r>
     </w:p>
     <w:p>
       <w:pPr>
@@ -1303,12 +1310,4558 @@
       <w:r>
         <w:t>‘…’ spread operation, to extract items from a list (or others) to outer container.</w:t>
       </w:r>
-      <w:bookmarkStart w:id="0" w:name="_GoBack"/>
-      <w:bookmarkEnd w:id="0"/>
+    </w:p>
+    <w:p>
+      <w:pPr>
+        <w:pStyle w:val="ListParagraph"/>
+        <w:numPr>
+          <w:ilvl w:val="1"/>
+          <w:numId w:val="3"/>
+        </w:numPr>
+      </w:pPr>
+      <w:r>
+        <w:t xml:space="preserve">@required before a </w:t>
+      </w:r>
+      <w:proofErr w:type="spellStart"/>
+      <w:r>
+        <w:t>attr</w:t>
+      </w:r>
+      <w:proofErr w:type="spellEnd"/>
+      <w:r>
+        <w:t xml:space="preserve"> in constructor </w:t>
+      </w:r>
+      <w:r>
+        <w:t>to make them required</w:t>
+      </w:r>
+    </w:p>
+    <w:p>
+      <w:pPr>
+        <w:pStyle w:val="ListParagraph"/>
+        <w:ind w:left="1440"/>
+      </w:pPr>
+    </w:p>
+    <w:p>
+      <w:pPr>
+        <w:pStyle w:val="ListParagraph"/>
+        <w:numPr>
+          <w:ilvl w:val="0"/>
+          <w:numId w:val="3"/>
+        </w:numPr>
+      </w:pPr>
+      <w:r>
+        <w:rPr>
+          <w:sz w:val="28"/>
+          <w:szCs w:val="28"/>
+        </w:rPr>
+        <w:t>Theme</w:t>
+      </w:r>
+    </w:p>
+    <w:p>
+      <w:pPr>
+        <w:pStyle w:val="HTMLPreformatted"/>
+        <w:shd w:val="clear" w:color="auto" w:fill="2B2B2B"/>
+        <w:ind w:left="720"/>
+        <w:rPr>
+          <w:color w:val="A9B7C6"/>
+          <w:sz w:val="18"/>
+          <w:szCs w:val="18"/>
+        </w:rPr>
+      </w:pPr>
+      <w:r>
+        <w:rPr>
+          <w:color w:val="CC7832"/>
+          <w:sz w:val="18"/>
+          <w:szCs w:val="18"/>
+        </w:rPr>
+        <w:t xml:space="preserve">return </w:t>
+      </w:r>
+      <w:proofErr w:type="spellStart"/>
+      <w:r>
+        <w:rPr>
+          <w:color w:val="FFC66D"/>
+          <w:sz w:val="18"/>
+          <w:szCs w:val="18"/>
+        </w:rPr>
+        <w:t>MaterialApp</w:t>
+      </w:r>
+      <w:proofErr w:type="spellEnd"/>
+      <w:r>
+        <w:rPr>
+          <w:color w:val="A9B7C6"/>
+          <w:sz w:val="18"/>
+          <w:szCs w:val="18"/>
+        </w:rPr>
+        <w:t>(</w:t>
+      </w:r>
+      <w:r>
+        <w:rPr>
+          <w:color w:val="A9B7C6"/>
+          <w:sz w:val="18"/>
+          <w:szCs w:val="18"/>
+        </w:rPr>
+        <w:br/>
+        <w:t xml:space="preserve">  </w:t>
+      </w:r>
+      <w:r>
+        <w:rPr>
+          <w:color w:val="CC7832"/>
+          <w:sz w:val="18"/>
+          <w:szCs w:val="18"/>
+        </w:rPr>
+        <w:t xml:space="preserve">  </w:t>
+      </w:r>
+      <w:r>
+        <w:rPr>
+          <w:color w:val="A9B7C6"/>
+          <w:sz w:val="18"/>
+          <w:szCs w:val="18"/>
+        </w:rPr>
+        <w:t xml:space="preserve">theme: </w:t>
+      </w:r>
+      <w:proofErr w:type="spellStart"/>
+      <w:r>
+        <w:rPr>
+          <w:color w:val="FFC66D"/>
+          <w:sz w:val="18"/>
+          <w:szCs w:val="18"/>
+        </w:rPr>
+        <w:t>ThemeData</w:t>
+      </w:r>
+      <w:proofErr w:type="spellEnd"/>
+      <w:r>
+        <w:rPr>
+          <w:color w:val="A9B7C6"/>
+          <w:sz w:val="18"/>
+          <w:szCs w:val="18"/>
+        </w:rPr>
+        <w:t>(</w:t>
+      </w:r>
+      <w:r>
+        <w:rPr>
+          <w:color w:val="A9B7C6"/>
+          <w:sz w:val="18"/>
+          <w:szCs w:val="18"/>
+        </w:rPr>
+        <w:br/>
+        <w:t xml:space="preserve">    </w:t>
+      </w:r>
+      <w:proofErr w:type="spellStart"/>
+      <w:r>
+        <w:rPr>
+          <w:color w:val="A9B7C6"/>
+          <w:sz w:val="18"/>
+          <w:szCs w:val="18"/>
+        </w:rPr>
+        <w:t>primarySwatch</w:t>
+      </w:r>
+      <w:proofErr w:type="spellEnd"/>
+      <w:r>
+        <w:rPr>
+          <w:color w:val="A9B7C6"/>
+          <w:sz w:val="18"/>
+          <w:szCs w:val="18"/>
+        </w:rPr>
+        <w:t xml:space="preserve">: </w:t>
+      </w:r>
+      <w:proofErr w:type="spellStart"/>
+      <w:r>
+        <w:rPr>
+          <w:color w:val="A9B7C6"/>
+          <w:sz w:val="18"/>
+          <w:szCs w:val="18"/>
+        </w:rPr>
+        <w:t>Colors.</w:t>
+      </w:r>
+      <w:r>
+        <w:rPr>
+          <w:i/>
+          <w:iCs/>
+          <w:color w:val="9876AA"/>
+          <w:sz w:val="18"/>
+          <w:szCs w:val="18"/>
+        </w:rPr>
+        <w:t>purple</w:t>
+      </w:r>
+      <w:proofErr w:type="spellEnd"/>
+      <w:r>
+        <w:rPr>
+          <w:color w:val="CC7832"/>
+          <w:sz w:val="18"/>
+          <w:szCs w:val="18"/>
+        </w:rPr>
+        <w:t>,</w:t>
+      </w:r>
+      <w:r>
+        <w:rPr>
+          <w:color w:val="CC7832"/>
+          <w:sz w:val="18"/>
+          <w:szCs w:val="18"/>
+        </w:rPr>
+        <w:br/>
+        <w:t xml:space="preserve">    </w:t>
+      </w:r>
+      <w:proofErr w:type="spellStart"/>
+      <w:r>
+        <w:rPr>
+          <w:color w:val="A9B7C6"/>
+          <w:sz w:val="18"/>
+          <w:szCs w:val="18"/>
+        </w:rPr>
+        <w:t>accentColor</w:t>
+      </w:r>
+      <w:proofErr w:type="spellEnd"/>
+      <w:r>
+        <w:rPr>
+          <w:color w:val="A9B7C6"/>
+          <w:sz w:val="18"/>
+          <w:szCs w:val="18"/>
+        </w:rPr>
+        <w:t xml:space="preserve">: </w:t>
+      </w:r>
+      <w:proofErr w:type="spellStart"/>
+      <w:r>
+        <w:rPr>
+          <w:color w:val="A9B7C6"/>
+          <w:sz w:val="18"/>
+          <w:szCs w:val="18"/>
+        </w:rPr>
+        <w:t>Colors.</w:t>
+      </w:r>
+      <w:r>
+        <w:rPr>
+          <w:i/>
+          <w:iCs/>
+          <w:color w:val="9876AA"/>
+          <w:sz w:val="18"/>
+          <w:szCs w:val="18"/>
+        </w:rPr>
+        <w:t>amber</w:t>
+      </w:r>
+      <w:proofErr w:type="spellEnd"/>
+      <w:r>
+        <w:rPr>
+          <w:color w:val="CC7832"/>
+          <w:sz w:val="18"/>
+          <w:szCs w:val="18"/>
+        </w:rPr>
+        <w:t>,</w:t>
+      </w:r>
+      <w:r>
+        <w:rPr>
+          <w:color w:val="CC7832"/>
+          <w:sz w:val="18"/>
+          <w:szCs w:val="18"/>
+        </w:rPr>
+        <w:br/>
+        <w:t xml:space="preserve">    </w:t>
+      </w:r>
+      <w:proofErr w:type="spellStart"/>
+      <w:r>
+        <w:rPr>
+          <w:color w:val="A9B7C6"/>
+          <w:sz w:val="18"/>
+          <w:szCs w:val="18"/>
+        </w:rPr>
+        <w:t>fontFamily</w:t>
+      </w:r>
+      <w:proofErr w:type="spellEnd"/>
+      <w:r>
+        <w:rPr>
+          <w:color w:val="A9B7C6"/>
+          <w:sz w:val="18"/>
+          <w:szCs w:val="18"/>
+        </w:rPr>
+        <w:t xml:space="preserve">: </w:t>
+      </w:r>
+      <w:r>
+        <w:rPr>
+          <w:color w:val="6A8759"/>
+          <w:sz w:val="18"/>
+          <w:szCs w:val="18"/>
+        </w:rPr>
+        <w:t>'Quicksand'</w:t>
+      </w:r>
+      <w:r>
+        <w:rPr>
+          <w:color w:val="CC7832"/>
+          <w:sz w:val="18"/>
+          <w:szCs w:val="18"/>
+        </w:rPr>
+        <w:t>,</w:t>
+      </w:r>
+      <w:r>
+        <w:rPr>
+          <w:color w:val="CC7832"/>
+          <w:sz w:val="18"/>
+          <w:szCs w:val="18"/>
+        </w:rPr>
+        <w:br/>
+        <w:t xml:space="preserve">    </w:t>
+      </w:r>
+      <w:proofErr w:type="spellStart"/>
+      <w:r>
+        <w:rPr>
+          <w:color w:val="A9B7C6"/>
+          <w:sz w:val="18"/>
+          <w:szCs w:val="18"/>
+        </w:rPr>
+        <w:t>textTheme</w:t>
+      </w:r>
+      <w:proofErr w:type="spellEnd"/>
+      <w:r>
+        <w:rPr>
+          <w:color w:val="A9B7C6"/>
+          <w:sz w:val="18"/>
+          <w:szCs w:val="18"/>
+        </w:rPr>
+        <w:t xml:space="preserve">: </w:t>
+      </w:r>
+      <w:proofErr w:type="spellStart"/>
+      <w:r>
+        <w:rPr>
+          <w:color w:val="FFC66D"/>
+          <w:sz w:val="18"/>
+          <w:szCs w:val="18"/>
+        </w:rPr>
+        <w:t>ThemeData</w:t>
+      </w:r>
+      <w:r>
+        <w:rPr>
+          <w:color w:val="A9B7C6"/>
+          <w:sz w:val="18"/>
+          <w:szCs w:val="18"/>
+        </w:rPr>
+        <w:t>.</w:t>
+      </w:r>
+      <w:r>
+        <w:rPr>
+          <w:color w:val="FFC66D"/>
+          <w:sz w:val="18"/>
+          <w:szCs w:val="18"/>
+        </w:rPr>
+        <w:t>light</w:t>
+      </w:r>
+      <w:proofErr w:type="spellEnd"/>
+      <w:r>
+        <w:rPr>
+          <w:color w:val="A9B7C6"/>
+          <w:sz w:val="18"/>
+          <w:szCs w:val="18"/>
+        </w:rPr>
+        <w:t>().</w:t>
+      </w:r>
+      <w:proofErr w:type="spellStart"/>
+      <w:r>
+        <w:rPr>
+          <w:color w:val="9876AA"/>
+          <w:sz w:val="18"/>
+          <w:szCs w:val="18"/>
+        </w:rPr>
+        <w:t>textTheme</w:t>
+      </w:r>
+      <w:r>
+        <w:rPr>
+          <w:color w:val="A9B7C6"/>
+          <w:sz w:val="18"/>
+          <w:szCs w:val="18"/>
+        </w:rPr>
+        <w:t>.copyWith</w:t>
+      </w:r>
+      <w:proofErr w:type="spellEnd"/>
+      <w:r>
+        <w:rPr>
+          <w:color w:val="A9B7C6"/>
+          <w:sz w:val="18"/>
+          <w:szCs w:val="18"/>
+        </w:rPr>
+        <w:t>(</w:t>
+      </w:r>
+      <w:r>
+        <w:rPr>
+          <w:color w:val="A9B7C6"/>
+          <w:sz w:val="18"/>
+          <w:szCs w:val="18"/>
+        </w:rPr>
+        <w:br/>
+        <w:t xml:space="preserve">          headline6: </w:t>
+      </w:r>
+      <w:proofErr w:type="spellStart"/>
+      <w:r>
+        <w:rPr>
+          <w:color w:val="FFC66D"/>
+          <w:sz w:val="18"/>
+          <w:szCs w:val="18"/>
+        </w:rPr>
+        <w:t>TextStyle</w:t>
+      </w:r>
+      <w:proofErr w:type="spellEnd"/>
+      <w:r>
+        <w:rPr>
+          <w:color w:val="A9B7C6"/>
+          <w:sz w:val="18"/>
+          <w:szCs w:val="18"/>
+        </w:rPr>
+        <w:t>(</w:t>
+      </w:r>
+      <w:r>
+        <w:rPr>
+          <w:color w:val="A9B7C6"/>
+          <w:sz w:val="18"/>
+          <w:szCs w:val="18"/>
+        </w:rPr>
+        <w:br/>
+        <w:t xml:space="preserve">            </w:t>
+      </w:r>
+      <w:proofErr w:type="spellStart"/>
+      <w:r>
+        <w:rPr>
+          <w:color w:val="A9B7C6"/>
+          <w:sz w:val="18"/>
+          <w:szCs w:val="18"/>
+        </w:rPr>
+        <w:t>fontFamily</w:t>
+      </w:r>
+      <w:proofErr w:type="spellEnd"/>
+      <w:r>
+        <w:rPr>
+          <w:color w:val="A9B7C6"/>
+          <w:sz w:val="18"/>
+          <w:szCs w:val="18"/>
+        </w:rPr>
+        <w:t xml:space="preserve">: </w:t>
+      </w:r>
+      <w:r>
+        <w:rPr>
+          <w:color w:val="6A8759"/>
+          <w:sz w:val="18"/>
+          <w:szCs w:val="18"/>
+        </w:rPr>
+        <w:t>'Quicksand'</w:t>
+      </w:r>
+      <w:r>
+        <w:rPr>
+          <w:color w:val="CC7832"/>
+          <w:sz w:val="18"/>
+          <w:szCs w:val="18"/>
+        </w:rPr>
+        <w:t>,</w:t>
+      </w:r>
+      <w:r>
+        <w:rPr>
+          <w:color w:val="CC7832"/>
+          <w:sz w:val="18"/>
+          <w:szCs w:val="18"/>
+        </w:rPr>
+        <w:br/>
+        <w:t xml:space="preserve">            </w:t>
+      </w:r>
+      <w:proofErr w:type="spellStart"/>
+      <w:r>
+        <w:rPr>
+          <w:color w:val="A9B7C6"/>
+          <w:sz w:val="18"/>
+          <w:szCs w:val="18"/>
+        </w:rPr>
+        <w:t>fontSize</w:t>
+      </w:r>
+      <w:proofErr w:type="spellEnd"/>
+      <w:r>
+        <w:rPr>
+          <w:color w:val="A9B7C6"/>
+          <w:sz w:val="18"/>
+          <w:szCs w:val="18"/>
+        </w:rPr>
+        <w:t xml:space="preserve">: </w:t>
+      </w:r>
+      <w:r>
+        <w:rPr>
+          <w:color w:val="6897BB"/>
+          <w:sz w:val="18"/>
+          <w:szCs w:val="18"/>
+        </w:rPr>
+        <w:t>18</w:t>
+      </w:r>
+      <w:r>
+        <w:rPr>
+          <w:color w:val="CC7832"/>
+          <w:sz w:val="18"/>
+          <w:szCs w:val="18"/>
+        </w:rPr>
+        <w:t>,</w:t>
+      </w:r>
+      <w:r>
+        <w:rPr>
+          <w:color w:val="CC7832"/>
+          <w:sz w:val="18"/>
+          <w:szCs w:val="18"/>
+        </w:rPr>
+        <w:br/>
+        <w:t xml:space="preserve">            </w:t>
+      </w:r>
+      <w:proofErr w:type="spellStart"/>
+      <w:r>
+        <w:rPr>
+          <w:color w:val="A9B7C6"/>
+          <w:sz w:val="18"/>
+          <w:szCs w:val="18"/>
+        </w:rPr>
+        <w:t>fontWeight</w:t>
+      </w:r>
+      <w:proofErr w:type="spellEnd"/>
+      <w:r>
+        <w:rPr>
+          <w:color w:val="A9B7C6"/>
+          <w:sz w:val="18"/>
+          <w:szCs w:val="18"/>
+        </w:rPr>
+        <w:t xml:space="preserve">: </w:t>
+      </w:r>
+      <w:proofErr w:type="spellStart"/>
+      <w:r>
+        <w:rPr>
+          <w:color w:val="A9B7C6"/>
+          <w:sz w:val="18"/>
+          <w:szCs w:val="18"/>
+        </w:rPr>
+        <w:t>FontWeight.</w:t>
+      </w:r>
+      <w:r>
+        <w:rPr>
+          <w:i/>
+          <w:iCs/>
+          <w:color w:val="9876AA"/>
+          <w:sz w:val="18"/>
+          <w:szCs w:val="18"/>
+        </w:rPr>
+        <w:t>bold</w:t>
+      </w:r>
+      <w:proofErr w:type="spellEnd"/>
+      <w:r>
+        <w:rPr>
+          <w:color w:val="CC7832"/>
+          <w:sz w:val="18"/>
+          <w:szCs w:val="18"/>
+        </w:rPr>
+        <w:t>,</w:t>
+      </w:r>
+      <w:r>
+        <w:rPr>
+          <w:color w:val="CC7832"/>
+          <w:sz w:val="18"/>
+          <w:szCs w:val="18"/>
+        </w:rPr>
+        <w:br/>
+        <w:t xml:space="preserve">          </w:t>
+      </w:r>
+      <w:r>
+        <w:rPr>
+          <w:color w:val="A9B7C6"/>
+          <w:sz w:val="18"/>
+          <w:szCs w:val="18"/>
+        </w:rPr>
+        <w:t>)</w:t>
+      </w:r>
+      <w:r>
+        <w:rPr>
+          <w:color w:val="CC7832"/>
+          <w:sz w:val="18"/>
+          <w:szCs w:val="18"/>
+        </w:rPr>
+        <w:t>,</w:t>
+      </w:r>
+      <w:r>
+        <w:rPr>
+          <w:color w:val="CC7832"/>
+          <w:sz w:val="18"/>
+          <w:szCs w:val="18"/>
+        </w:rPr>
+        <w:br/>
+        <w:t xml:space="preserve">        </w:t>
+      </w:r>
+      <w:r>
+        <w:rPr>
+          <w:color w:val="A9B7C6"/>
+          <w:sz w:val="18"/>
+          <w:szCs w:val="18"/>
+        </w:rPr>
+        <w:t>)</w:t>
+      </w:r>
+      <w:r>
+        <w:rPr>
+          <w:color w:val="CC7832"/>
+          <w:sz w:val="18"/>
+          <w:szCs w:val="18"/>
+        </w:rPr>
+        <w:t>,</w:t>
+      </w:r>
+      <w:r>
+        <w:rPr>
+          <w:color w:val="CC7832"/>
+          <w:sz w:val="18"/>
+          <w:szCs w:val="18"/>
+        </w:rPr>
+        <w:br/>
+        <w:t xml:space="preserve">    </w:t>
+      </w:r>
+      <w:proofErr w:type="spellStart"/>
+      <w:r>
+        <w:rPr>
+          <w:color w:val="A9B7C6"/>
+          <w:sz w:val="18"/>
+          <w:szCs w:val="18"/>
+        </w:rPr>
+        <w:t>appBarTheme</w:t>
+      </w:r>
+      <w:proofErr w:type="spellEnd"/>
+      <w:r>
+        <w:rPr>
+          <w:color w:val="A9B7C6"/>
+          <w:sz w:val="18"/>
+          <w:szCs w:val="18"/>
+        </w:rPr>
+        <w:t xml:space="preserve">: </w:t>
+      </w:r>
+      <w:proofErr w:type="spellStart"/>
+      <w:r>
+        <w:rPr>
+          <w:color w:val="FFC66D"/>
+          <w:sz w:val="18"/>
+          <w:szCs w:val="18"/>
+        </w:rPr>
+        <w:t>AppBarTheme</w:t>
+      </w:r>
+      <w:proofErr w:type="spellEnd"/>
+      <w:r>
+        <w:rPr>
+          <w:color w:val="A9B7C6"/>
+          <w:sz w:val="18"/>
+          <w:szCs w:val="18"/>
+        </w:rPr>
+        <w:t>(</w:t>
+      </w:r>
+      <w:r>
+        <w:rPr>
+          <w:color w:val="A9B7C6"/>
+          <w:sz w:val="18"/>
+          <w:szCs w:val="18"/>
+        </w:rPr>
+        <w:br/>
+        <w:t xml:space="preserve">      </w:t>
+      </w:r>
+      <w:proofErr w:type="spellStart"/>
+      <w:r>
+        <w:rPr>
+          <w:color w:val="A9B7C6"/>
+          <w:sz w:val="18"/>
+          <w:szCs w:val="18"/>
+        </w:rPr>
+        <w:t>textTheme</w:t>
+      </w:r>
+      <w:proofErr w:type="spellEnd"/>
+      <w:r>
+        <w:rPr>
+          <w:color w:val="A9B7C6"/>
+          <w:sz w:val="18"/>
+          <w:szCs w:val="18"/>
+        </w:rPr>
+        <w:t xml:space="preserve">: </w:t>
+      </w:r>
+      <w:proofErr w:type="spellStart"/>
+      <w:r>
+        <w:rPr>
+          <w:color w:val="FFC66D"/>
+          <w:sz w:val="18"/>
+          <w:szCs w:val="18"/>
+        </w:rPr>
+        <w:t>ThemeData</w:t>
+      </w:r>
+      <w:r>
+        <w:rPr>
+          <w:color w:val="A9B7C6"/>
+          <w:sz w:val="18"/>
+          <w:szCs w:val="18"/>
+        </w:rPr>
+        <w:t>.</w:t>
+      </w:r>
+      <w:r>
+        <w:rPr>
+          <w:color w:val="FFC66D"/>
+          <w:sz w:val="18"/>
+          <w:szCs w:val="18"/>
+        </w:rPr>
+        <w:t>light</w:t>
+      </w:r>
+      <w:proofErr w:type="spellEnd"/>
+      <w:r>
+        <w:rPr>
+          <w:color w:val="A9B7C6"/>
+          <w:sz w:val="18"/>
+          <w:szCs w:val="18"/>
+        </w:rPr>
+        <w:t>().</w:t>
+      </w:r>
+      <w:proofErr w:type="spellStart"/>
+      <w:r>
+        <w:rPr>
+          <w:color w:val="9876AA"/>
+          <w:sz w:val="18"/>
+          <w:szCs w:val="18"/>
+        </w:rPr>
+        <w:t>textTheme</w:t>
+      </w:r>
+      <w:r>
+        <w:rPr>
+          <w:color w:val="A9B7C6"/>
+          <w:sz w:val="18"/>
+          <w:szCs w:val="18"/>
+        </w:rPr>
+        <w:t>.copyWith</w:t>
+      </w:r>
+      <w:proofErr w:type="spellEnd"/>
+      <w:r>
+        <w:rPr>
+          <w:color w:val="A9B7C6"/>
+          <w:sz w:val="18"/>
+          <w:szCs w:val="18"/>
+        </w:rPr>
+        <w:t>(</w:t>
+      </w:r>
+      <w:r>
+        <w:rPr>
+          <w:color w:val="A9B7C6"/>
+          <w:sz w:val="18"/>
+          <w:szCs w:val="18"/>
+        </w:rPr>
+        <w:br/>
+        <w:t xml:space="preserve">            headline6: </w:t>
+      </w:r>
+      <w:proofErr w:type="spellStart"/>
+      <w:r>
+        <w:rPr>
+          <w:color w:val="FFC66D"/>
+          <w:sz w:val="18"/>
+          <w:szCs w:val="18"/>
+        </w:rPr>
+        <w:t>TextStyle</w:t>
+      </w:r>
+      <w:proofErr w:type="spellEnd"/>
+      <w:r>
+        <w:rPr>
+          <w:color w:val="A9B7C6"/>
+          <w:sz w:val="18"/>
+          <w:szCs w:val="18"/>
+        </w:rPr>
+        <w:t>(</w:t>
+      </w:r>
+      <w:r>
+        <w:rPr>
+          <w:color w:val="A9B7C6"/>
+          <w:sz w:val="18"/>
+          <w:szCs w:val="18"/>
+        </w:rPr>
+        <w:br/>
+        <w:t xml:space="preserve">              </w:t>
+      </w:r>
+      <w:proofErr w:type="spellStart"/>
+      <w:r>
+        <w:rPr>
+          <w:color w:val="A9B7C6"/>
+          <w:sz w:val="18"/>
+          <w:szCs w:val="18"/>
+        </w:rPr>
+        <w:t>fontFamily</w:t>
+      </w:r>
+      <w:proofErr w:type="spellEnd"/>
+      <w:r>
+        <w:rPr>
+          <w:color w:val="A9B7C6"/>
+          <w:sz w:val="18"/>
+          <w:szCs w:val="18"/>
+        </w:rPr>
+        <w:t xml:space="preserve">: </w:t>
+      </w:r>
+      <w:r>
+        <w:rPr>
+          <w:color w:val="6A8759"/>
+          <w:sz w:val="18"/>
+          <w:szCs w:val="18"/>
+        </w:rPr>
+        <w:t>'</w:t>
+      </w:r>
+      <w:proofErr w:type="spellStart"/>
+      <w:r>
+        <w:rPr>
+          <w:color w:val="6A8759"/>
+          <w:sz w:val="18"/>
+          <w:szCs w:val="18"/>
+        </w:rPr>
+        <w:t>OpenSans</w:t>
+      </w:r>
+      <w:proofErr w:type="spellEnd"/>
+      <w:r>
+        <w:rPr>
+          <w:color w:val="6A8759"/>
+          <w:sz w:val="18"/>
+          <w:szCs w:val="18"/>
+        </w:rPr>
+        <w:t>'</w:t>
+      </w:r>
+      <w:r>
+        <w:rPr>
+          <w:color w:val="CC7832"/>
+          <w:sz w:val="18"/>
+          <w:szCs w:val="18"/>
+        </w:rPr>
+        <w:t>,</w:t>
+      </w:r>
+      <w:r>
+        <w:rPr>
+          <w:color w:val="CC7832"/>
+          <w:sz w:val="18"/>
+          <w:szCs w:val="18"/>
+        </w:rPr>
+        <w:br/>
+        <w:t xml:space="preserve">              </w:t>
+      </w:r>
+      <w:proofErr w:type="spellStart"/>
+      <w:r>
+        <w:rPr>
+          <w:color w:val="A9B7C6"/>
+          <w:sz w:val="18"/>
+          <w:szCs w:val="18"/>
+        </w:rPr>
+        <w:t>fontSize</w:t>
+      </w:r>
+      <w:proofErr w:type="spellEnd"/>
+      <w:r>
+        <w:rPr>
+          <w:color w:val="A9B7C6"/>
+          <w:sz w:val="18"/>
+          <w:szCs w:val="18"/>
+        </w:rPr>
+        <w:t xml:space="preserve">: </w:t>
+      </w:r>
+      <w:r>
+        <w:rPr>
+          <w:color w:val="6897BB"/>
+          <w:sz w:val="18"/>
+          <w:szCs w:val="18"/>
+        </w:rPr>
+        <w:t>20</w:t>
+      </w:r>
+      <w:r>
+        <w:rPr>
+          <w:color w:val="CC7832"/>
+          <w:sz w:val="18"/>
+          <w:szCs w:val="18"/>
+        </w:rPr>
+        <w:t>,</w:t>
+      </w:r>
+      <w:r>
+        <w:rPr>
+          <w:color w:val="CC7832"/>
+          <w:sz w:val="18"/>
+          <w:szCs w:val="18"/>
+        </w:rPr>
+        <w:br/>
+        <w:t xml:space="preserve">              </w:t>
+      </w:r>
+      <w:proofErr w:type="spellStart"/>
+      <w:r>
+        <w:rPr>
+          <w:color w:val="A9B7C6"/>
+          <w:sz w:val="18"/>
+          <w:szCs w:val="18"/>
+        </w:rPr>
+        <w:t>fontWeight</w:t>
+      </w:r>
+      <w:proofErr w:type="spellEnd"/>
+      <w:r>
+        <w:rPr>
+          <w:color w:val="A9B7C6"/>
+          <w:sz w:val="18"/>
+          <w:szCs w:val="18"/>
+        </w:rPr>
+        <w:t xml:space="preserve">: </w:t>
+      </w:r>
+      <w:proofErr w:type="spellStart"/>
+      <w:r>
+        <w:rPr>
+          <w:color w:val="A9B7C6"/>
+          <w:sz w:val="18"/>
+          <w:szCs w:val="18"/>
+        </w:rPr>
+        <w:t>FontWeight.</w:t>
+      </w:r>
+      <w:r>
+        <w:rPr>
+          <w:i/>
+          <w:iCs/>
+          <w:color w:val="9876AA"/>
+          <w:sz w:val="18"/>
+          <w:szCs w:val="18"/>
+        </w:rPr>
+        <w:t>bold</w:t>
+      </w:r>
+      <w:proofErr w:type="spellEnd"/>
+      <w:r>
+        <w:rPr>
+          <w:color w:val="CC7832"/>
+          <w:sz w:val="18"/>
+          <w:szCs w:val="18"/>
+        </w:rPr>
+        <w:t>,</w:t>
+      </w:r>
+      <w:r>
+        <w:rPr>
+          <w:color w:val="CC7832"/>
+          <w:sz w:val="18"/>
+          <w:szCs w:val="18"/>
+        </w:rPr>
+        <w:br/>
+        <w:t xml:space="preserve">            </w:t>
+      </w:r>
+      <w:r>
+        <w:rPr>
+          <w:color w:val="A9B7C6"/>
+          <w:sz w:val="18"/>
+          <w:szCs w:val="18"/>
+        </w:rPr>
+        <w:t>)</w:t>
+      </w:r>
+      <w:r>
+        <w:rPr>
+          <w:color w:val="CC7832"/>
+          <w:sz w:val="18"/>
+          <w:szCs w:val="18"/>
+        </w:rPr>
+        <w:t>,</w:t>
+      </w:r>
+      <w:r>
+        <w:rPr>
+          <w:color w:val="CC7832"/>
+          <w:sz w:val="18"/>
+          <w:szCs w:val="18"/>
+        </w:rPr>
+        <w:br/>
+        <w:t xml:space="preserve">          </w:t>
+      </w:r>
+      <w:r>
+        <w:rPr>
+          <w:color w:val="A9B7C6"/>
+          <w:sz w:val="18"/>
+          <w:szCs w:val="18"/>
+        </w:rPr>
+        <w:t>)</w:t>
+      </w:r>
+      <w:r>
+        <w:rPr>
+          <w:color w:val="CC7832"/>
+          <w:sz w:val="18"/>
+          <w:szCs w:val="18"/>
+        </w:rPr>
+        <w:t>,</w:t>
+      </w:r>
+      <w:r>
+        <w:rPr>
+          <w:color w:val="CC7832"/>
+          <w:sz w:val="18"/>
+          <w:szCs w:val="18"/>
+        </w:rPr>
+        <w:br/>
+        <w:t xml:space="preserve">    </w:t>
+      </w:r>
+      <w:r>
+        <w:rPr>
+          <w:color w:val="A9B7C6"/>
+          <w:sz w:val="18"/>
+          <w:szCs w:val="18"/>
+        </w:rPr>
+        <w:t>)</w:t>
+      </w:r>
+      <w:r>
+        <w:rPr>
+          <w:color w:val="CC7832"/>
+          <w:sz w:val="18"/>
+          <w:szCs w:val="18"/>
+        </w:rPr>
+        <w:t>,</w:t>
+      </w:r>
+      <w:r>
+        <w:rPr>
+          <w:color w:val="CC7832"/>
+          <w:sz w:val="18"/>
+          <w:szCs w:val="18"/>
+        </w:rPr>
+        <w:br/>
+        <w:t xml:space="preserve">  </w:t>
+      </w:r>
+      <w:r>
+        <w:rPr>
+          <w:color w:val="A9B7C6"/>
+          <w:sz w:val="18"/>
+          <w:szCs w:val="18"/>
+        </w:rPr>
+        <w:t>)</w:t>
+      </w:r>
+      <w:r>
+        <w:rPr>
+          <w:color w:val="CC7832"/>
+          <w:sz w:val="18"/>
+          <w:szCs w:val="18"/>
+        </w:rPr>
+        <w:t>,</w:t>
+      </w:r>
+      <w:r>
+        <w:rPr>
+          <w:color w:val="CC7832"/>
+          <w:sz w:val="18"/>
+          <w:szCs w:val="18"/>
+        </w:rPr>
+        <w:br/>
+      </w:r>
+      <w:r>
+        <w:rPr>
+          <w:color w:val="A9B7C6"/>
+          <w:sz w:val="18"/>
+          <w:szCs w:val="18"/>
+        </w:rPr>
+        <w:t>)</w:t>
+      </w:r>
+      <w:r>
+        <w:rPr>
+          <w:color w:val="CC7832"/>
+          <w:sz w:val="18"/>
+          <w:szCs w:val="18"/>
+        </w:rPr>
+        <w:t>;</w:t>
+      </w:r>
+    </w:p>
+    <w:p>
+      <w:pPr>
+        <w:pStyle w:val="ListParagraph"/>
+        <w:ind w:left="1440"/>
+      </w:pPr>
+    </w:p>
+    <w:p>
+      <w:pPr>
+        <w:pStyle w:val="ListParagraph"/>
+        <w:numPr>
+          <w:ilvl w:val="0"/>
+          <w:numId w:val="3"/>
+        </w:numPr>
+      </w:pPr>
+      <w:r>
+        <w:rPr>
+          <w:sz w:val="28"/>
+          <w:szCs w:val="28"/>
+        </w:rPr>
+        <w:t>Where</w:t>
+      </w:r>
+      <w:r>
+        <w:rPr>
+          <w:sz w:val="28"/>
+          <w:szCs w:val="28"/>
+        </w:rPr>
+        <w:t>()</w:t>
+      </w:r>
+      <w:r>
+        <w:rPr>
+          <w:sz w:val="28"/>
+          <w:szCs w:val="28"/>
+        </w:rPr>
+        <w:t xml:space="preserve">, </w:t>
+      </w:r>
+      <w:proofErr w:type="spellStart"/>
+      <w:r>
+        <w:rPr>
+          <w:sz w:val="28"/>
+          <w:szCs w:val="28"/>
+        </w:rPr>
+        <w:t>T</w:t>
+      </w:r>
+      <w:r>
+        <w:rPr>
+          <w:sz w:val="28"/>
+          <w:szCs w:val="28"/>
+        </w:rPr>
+        <w:t>oList</w:t>
+      </w:r>
+      <w:proofErr w:type="spellEnd"/>
+      <w:r>
+        <w:rPr>
+          <w:sz w:val="28"/>
+          <w:szCs w:val="28"/>
+        </w:rPr>
+        <w:t xml:space="preserve">(), </w:t>
+      </w:r>
+      <w:proofErr w:type="spellStart"/>
+      <w:r>
+        <w:rPr>
+          <w:sz w:val="28"/>
+          <w:szCs w:val="28"/>
+        </w:rPr>
+        <w:t>Datetime.now</w:t>
+      </w:r>
+      <w:proofErr w:type="spellEnd"/>
+      <w:r>
+        <w:rPr>
+          <w:sz w:val="28"/>
+          <w:szCs w:val="28"/>
+        </w:rPr>
+        <w:t>().subtract()</w:t>
+      </w:r>
+    </w:p>
+    <w:p>
+      <w:pPr>
+        <w:pStyle w:val="HTMLPreformatted"/>
+        <w:shd w:val="clear" w:color="auto" w:fill="2B2B2B"/>
+        <w:ind w:left="630"/>
+        <w:rPr>
+          <w:color w:val="CC7832"/>
+          <w:sz w:val="18"/>
+          <w:szCs w:val="18"/>
+        </w:rPr>
+      </w:pPr>
+      <w:r>
+        <w:rPr>
+          <w:color w:val="A9B7C6"/>
+          <w:sz w:val="18"/>
+          <w:szCs w:val="18"/>
+        </w:rPr>
+        <w:t xml:space="preserve">List&lt;Transaction&gt; </w:t>
+      </w:r>
+      <w:r>
+        <w:rPr>
+          <w:color w:val="CC7832"/>
+          <w:sz w:val="18"/>
+          <w:szCs w:val="18"/>
+        </w:rPr>
+        <w:t xml:space="preserve">get </w:t>
+      </w:r>
+      <w:r>
+        <w:rPr>
+          <w:color w:val="9876AA"/>
+          <w:sz w:val="18"/>
+          <w:szCs w:val="18"/>
+        </w:rPr>
+        <w:t>_</w:t>
+      </w:r>
+      <w:proofErr w:type="spellStart"/>
+      <w:r>
+        <w:rPr>
+          <w:color w:val="9876AA"/>
+          <w:sz w:val="18"/>
+          <w:szCs w:val="18"/>
+        </w:rPr>
+        <w:t>recentTransacions</w:t>
+      </w:r>
+      <w:proofErr w:type="spellEnd"/>
+      <w:r>
+        <w:rPr>
+          <w:color w:val="9876AA"/>
+          <w:sz w:val="18"/>
+          <w:szCs w:val="18"/>
+        </w:rPr>
+        <w:t xml:space="preserve"> </w:t>
+      </w:r>
+      <w:r>
+        <w:rPr>
+          <w:color w:val="A9B7C6"/>
+          <w:sz w:val="18"/>
+          <w:szCs w:val="18"/>
+        </w:rPr>
+        <w:t>{</w:t>
+      </w:r>
+      <w:r>
+        <w:rPr>
+          <w:color w:val="A9B7C6"/>
+          <w:sz w:val="18"/>
+          <w:szCs w:val="18"/>
+        </w:rPr>
+        <w:br/>
+      </w:r>
+      <w:proofErr w:type="gramStart"/>
+      <w:r>
+        <w:rPr>
+          <w:color w:val="A9B7C6"/>
+          <w:sz w:val="18"/>
+          <w:szCs w:val="18"/>
+        </w:rPr>
+        <w:t xml:space="preserve"> </w:t>
+      </w:r>
+      <w:proofErr w:type="gramEnd"/>
+      <w:r>
+        <w:rPr>
+          <w:color w:val="A9B7C6"/>
+          <w:sz w:val="18"/>
+          <w:szCs w:val="18"/>
+        </w:rPr>
+        <w:t xml:space="preserve"> </w:t>
+      </w:r>
+      <w:r>
+        <w:rPr>
+          <w:color w:val="CC7832"/>
+          <w:sz w:val="18"/>
+          <w:szCs w:val="18"/>
+        </w:rPr>
+        <w:t xml:space="preserve">return </w:t>
+      </w:r>
+      <w:r>
+        <w:rPr>
+          <w:color w:val="9876AA"/>
+          <w:sz w:val="18"/>
+          <w:szCs w:val="18"/>
+        </w:rPr>
+        <w:t>_</w:t>
+      </w:r>
+      <w:proofErr w:type="spellStart"/>
+      <w:r>
+        <w:rPr>
+          <w:color w:val="9876AA"/>
+          <w:sz w:val="18"/>
+          <w:szCs w:val="18"/>
+        </w:rPr>
+        <w:t>userTransactions</w:t>
+      </w:r>
+      <w:r>
+        <w:rPr>
+          <w:color w:val="A9B7C6"/>
+          <w:sz w:val="18"/>
+          <w:szCs w:val="18"/>
+        </w:rPr>
+        <w:t>.where</w:t>
+      </w:r>
+      <w:proofErr w:type="spellEnd"/>
+      <w:r>
+        <w:rPr>
+          <w:color w:val="A9B7C6"/>
+          <w:sz w:val="18"/>
+          <w:szCs w:val="18"/>
+        </w:rPr>
+        <w:t>((</w:t>
+      </w:r>
+      <w:proofErr w:type="spellStart"/>
+      <w:r>
+        <w:rPr>
+          <w:color w:val="A9B7C6"/>
+          <w:sz w:val="18"/>
+          <w:szCs w:val="18"/>
+        </w:rPr>
+        <w:t>tx</w:t>
+      </w:r>
+      <w:proofErr w:type="spellEnd"/>
+      <w:r>
+        <w:rPr>
+          <w:color w:val="A9B7C6"/>
+          <w:sz w:val="18"/>
+          <w:szCs w:val="18"/>
+        </w:rPr>
+        <w:t>) {</w:t>
+      </w:r>
+      <w:r>
+        <w:rPr>
+          <w:color w:val="A9B7C6"/>
+          <w:sz w:val="18"/>
+          <w:szCs w:val="18"/>
+        </w:rPr>
+        <w:br/>
+        <w:t xml:space="preserve">    </w:t>
+      </w:r>
+      <w:r>
+        <w:rPr>
+          <w:color w:val="CC7832"/>
+          <w:sz w:val="18"/>
+          <w:szCs w:val="18"/>
+        </w:rPr>
+        <w:t xml:space="preserve">return </w:t>
+      </w:r>
+      <w:proofErr w:type="spellStart"/>
+      <w:r>
+        <w:rPr>
+          <w:color w:val="A9B7C6"/>
+          <w:sz w:val="18"/>
+          <w:szCs w:val="18"/>
+        </w:rPr>
+        <w:t>tx.</w:t>
+      </w:r>
+      <w:r>
+        <w:rPr>
+          <w:color w:val="9876AA"/>
+          <w:sz w:val="18"/>
+          <w:szCs w:val="18"/>
+        </w:rPr>
+        <w:t>date</w:t>
+      </w:r>
+      <w:r>
+        <w:rPr>
+          <w:color w:val="A9B7C6"/>
+          <w:sz w:val="18"/>
+          <w:szCs w:val="18"/>
+        </w:rPr>
+        <w:t>.isAfter</w:t>
+      </w:r>
+      <w:proofErr w:type="spellEnd"/>
+      <w:r>
+        <w:rPr>
+          <w:color w:val="A9B7C6"/>
+          <w:sz w:val="18"/>
+          <w:szCs w:val="18"/>
+        </w:rPr>
+        <w:t>(</w:t>
+      </w:r>
+      <w:r>
+        <w:rPr>
+          <w:color w:val="A9B7C6"/>
+          <w:sz w:val="18"/>
+          <w:szCs w:val="18"/>
+        </w:rPr>
+        <w:br/>
+        <w:t xml:space="preserve">      </w:t>
+      </w:r>
+      <w:proofErr w:type="spellStart"/>
+      <w:r>
+        <w:rPr>
+          <w:color w:val="FFC66D"/>
+          <w:sz w:val="18"/>
+          <w:szCs w:val="18"/>
+        </w:rPr>
+        <w:t>DateTime</w:t>
+      </w:r>
+      <w:r>
+        <w:rPr>
+          <w:color w:val="A9B7C6"/>
+          <w:sz w:val="18"/>
+          <w:szCs w:val="18"/>
+        </w:rPr>
+        <w:t>.</w:t>
+      </w:r>
+      <w:r>
+        <w:rPr>
+          <w:color w:val="FFC66D"/>
+          <w:sz w:val="18"/>
+          <w:szCs w:val="18"/>
+        </w:rPr>
+        <w:t>now</w:t>
+      </w:r>
+      <w:proofErr w:type="spellEnd"/>
+      <w:r>
+        <w:rPr>
+          <w:color w:val="A9B7C6"/>
+          <w:sz w:val="18"/>
+          <w:szCs w:val="18"/>
+        </w:rPr>
+        <w:t>().subtract(</w:t>
+      </w:r>
+      <w:r>
+        <w:rPr>
+          <w:color w:val="A9B7C6"/>
+          <w:sz w:val="18"/>
+          <w:szCs w:val="18"/>
+        </w:rPr>
+        <w:br/>
+        <w:t xml:space="preserve">        </w:t>
+      </w:r>
+      <w:r>
+        <w:rPr>
+          <w:color w:val="FFC66D"/>
+          <w:sz w:val="18"/>
+          <w:szCs w:val="18"/>
+        </w:rPr>
+        <w:t>Duration</w:t>
+      </w:r>
+      <w:r>
+        <w:rPr>
+          <w:color w:val="A9B7C6"/>
+          <w:sz w:val="18"/>
+          <w:szCs w:val="18"/>
+        </w:rPr>
+        <w:t xml:space="preserve">(days: </w:t>
+      </w:r>
+      <w:r>
+        <w:rPr>
+          <w:color w:val="6897BB"/>
+          <w:sz w:val="18"/>
+          <w:szCs w:val="18"/>
+        </w:rPr>
+        <w:t>7</w:t>
+      </w:r>
+      <w:r>
+        <w:rPr>
+          <w:color w:val="A9B7C6"/>
+          <w:sz w:val="18"/>
+          <w:szCs w:val="18"/>
+        </w:rPr>
+        <w:t>)</w:t>
+      </w:r>
+      <w:r>
+        <w:rPr>
+          <w:color w:val="CC7832"/>
+          <w:sz w:val="18"/>
+          <w:szCs w:val="18"/>
+        </w:rPr>
+        <w:t>,</w:t>
+      </w:r>
+      <w:r>
+        <w:rPr>
+          <w:color w:val="CC7832"/>
+          <w:sz w:val="18"/>
+          <w:szCs w:val="18"/>
+        </w:rPr>
+        <w:br/>
+        <w:t xml:space="preserve">      </w:t>
+      </w:r>
+      <w:r>
+        <w:rPr>
+          <w:color w:val="A9B7C6"/>
+          <w:sz w:val="18"/>
+          <w:szCs w:val="18"/>
+        </w:rPr>
+        <w:t>)</w:t>
+      </w:r>
+      <w:r>
+        <w:rPr>
+          <w:color w:val="CC7832"/>
+          <w:sz w:val="18"/>
+          <w:szCs w:val="18"/>
+        </w:rPr>
+        <w:t>,</w:t>
+      </w:r>
+      <w:r>
+        <w:rPr>
+          <w:color w:val="CC7832"/>
+          <w:sz w:val="18"/>
+          <w:szCs w:val="18"/>
+        </w:rPr>
+        <w:br/>
+        <w:t xml:space="preserve">    </w:t>
+      </w:r>
+      <w:r>
+        <w:rPr>
+          <w:color w:val="A9B7C6"/>
+          <w:sz w:val="18"/>
+          <w:szCs w:val="18"/>
+        </w:rPr>
+        <w:t>)</w:t>
+      </w:r>
+      <w:r>
+        <w:rPr>
+          <w:color w:val="CC7832"/>
+          <w:sz w:val="18"/>
+          <w:szCs w:val="18"/>
+        </w:rPr>
+        <w:t>;</w:t>
+      </w:r>
+      <w:r>
+        <w:rPr>
+          <w:color w:val="CC7832"/>
+          <w:sz w:val="18"/>
+          <w:szCs w:val="18"/>
+        </w:rPr>
+        <w:br/>
+        <w:t xml:space="preserve">  </w:t>
+      </w:r>
+      <w:r>
+        <w:rPr>
+          <w:color w:val="A9B7C6"/>
+          <w:sz w:val="18"/>
+          <w:szCs w:val="18"/>
+        </w:rPr>
+        <w:t>}).</w:t>
+      </w:r>
+      <w:proofErr w:type="spellStart"/>
+      <w:r>
+        <w:rPr>
+          <w:color w:val="A9B7C6"/>
+          <w:sz w:val="18"/>
+          <w:szCs w:val="18"/>
+        </w:rPr>
+        <w:t>toList</w:t>
+      </w:r>
+      <w:proofErr w:type="spellEnd"/>
+      <w:r>
+        <w:rPr>
+          <w:color w:val="A9B7C6"/>
+          <w:sz w:val="18"/>
+          <w:szCs w:val="18"/>
+        </w:rPr>
+        <w:t>()</w:t>
+      </w:r>
+      <w:r>
+        <w:rPr>
+          <w:color w:val="CC7832"/>
+          <w:sz w:val="18"/>
+          <w:szCs w:val="18"/>
+        </w:rPr>
+        <w:t>;</w:t>
+      </w:r>
     </w:p>
     <w:p/>
     <w:p/>
     <w:p/>
+    <w:p/>
+    <w:p>
+      <w:pPr>
+        <w:pStyle w:val="ListParagraph"/>
+        <w:numPr>
+          <w:ilvl w:val="0"/>
+          <w:numId w:val="3"/>
+        </w:numPr>
+      </w:pPr>
+      <w:r>
+        <w:rPr>
+          <w:sz w:val="28"/>
+          <w:szCs w:val="28"/>
+        </w:rPr>
+        <w:t>Modal/Pop-up</w:t>
+      </w:r>
+    </w:p>
+    <w:p>
+      <w:pPr>
+        <w:pStyle w:val="HTMLPreformatted"/>
+        <w:shd w:val="clear" w:color="auto" w:fill="2B2B2B"/>
+        <w:ind w:left="630"/>
+        <w:rPr>
+          <w:color w:val="A9B7C6"/>
+          <w:sz w:val="18"/>
+          <w:szCs w:val="18"/>
+        </w:rPr>
+      </w:pPr>
+      <w:proofErr w:type="gramStart"/>
+      <w:r>
+        <w:rPr>
+          <w:color w:val="CC7832"/>
+          <w:sz w:val="18"/>
+          <w:szCs w:val="18"/>
+        </w:rPr>
+        <w:t>void</w:t>
+      </w:r>
+      <w:proofErr w:type="gramEnd"/>
+      <w:r>
+        <w:rPr>
+          <w:color w:val="CC7832"/>
+          <w:sz w:val="18"/>
+          <w:szCs w:val="18"/>
+        </w:rPr>
+        <w:t xml:space="preserve"> </w:t>
+      </w:r>
+      <w:r>
+        <w:rPr>
+          <w:color w:val="FFC66D"/>
+          <w:sz w:val="18"/>
+          <w:szCs w:val="18"/>
+        </w:rPr>
+        <w:t>_</w:t>
+      </w:r>
+      <w:proofErr w:type="spellStart"/>
+      <w:r>
+        <w:rPr>
+          <w:color w:val="FFC66D"/>
+          <w:sz w:val="18"/>
+          <w:szCs w:val="18"/>
+        </w:rPr>
+        <w:t>startAddNewTransaction</w:t>
+      </w:r>
+      <w:proofErr w:type="spellEnd"/>
+      <w:r>
+        <w:rPr>
+          <w:color w:val="A9B7C6"/>
+          <w:sz w:val="18"/>
+          <w:szCs w:val="18"/>
+        </w:rPr>
+        <w:t>(</w:t>
+      </w:r>
+      <w:proofErr w:type="spellStart"/>
+      <w:r>
+        <w:rPr>
+          <w:color w:val="A9B7C6"/>
+          <w:sz w:val="18"/>
+          <w:szCs w:val="18"/>
+        </w:rPr>
+        <w:t>BuildContext</w:t>
+      </w:r>
+      <w:proofErr w:type="spellEnd"/>
+      <w:r>
+        <w:rPr>
+          <w:color w:val="A9B7C6"/>
+          <w:sz w:val="18"/>
+          <w:szCs w:val="18"/>
+        </w:rPr>
+        <w:t xml:space="preserve"> </w:t>
+      </w:r>
+      <w:proofErr w:type="spellStart"/>
+      <w:r>
+        <w:rPr>
+          <w:color w:val="A9B7C6"/>
+          <w:sz w:val="18"/>
+          <w:szCs w:val="18"/>
+        </w:rPr>
+        <w:t>ctx</w:t>
+      </w:r>
+      <w:proofErr w:type="spellEnd"/>
+      <w:r>
+        <w:rPr>
+          <w:color w:val="A9B7C6"/>
+          <w:sz w:val="18"/>
+          <w:szCs w:val="18"/>
+        </w:rPr>
+        <w:t>) {</w:t>
+      </w:r>
+      <w:r>
+        <w:rPr>
+          <w:color w:val="A9B7C6"/>
+          <w:sz w:val="18"/>
+          <w:szCs w:val="18"/>
+        </w:rPr>
+        <w:br/>
+        <w:t xml:space="preserve">  </w:t>
+      </w:r>
+      <w:proofErr w:type="spellStart"/>
+      <w:r>
+        <w:rPr>
+          <w:color w:val="A9B7C6"/>
+          <w:sz w:val="18"/>
+          <w:szCs w:val="18"/>
+        </w:rPr>
+        <w:t>showModalBottomSheet</w:t>
+      </w:r>
+      <w:proofErr w:type="spellEnd"/>
+      <w:r>
+        <w:rPr>
+          <w:color w:val="A9B7C6"/>
+          <w:sz w:val="18"/>
+          <w:szCs w:val="18"/>
+        </w:rPr>
+        <w:t>(</w:t>
+      </w:r>
+      <w:r>
+        <w:rPr>
+          <w:color w:val="A9B7C6"/>
+          <w:sz w:val="18"/>
+          <w:szCs w:val="18"/>
+        </w:rPr>
+        <w:br/>
+        <w:t xml:space="preserve">    context: </w:t>
+      </w:r>
+      <w:proofErr w:type="spellStart"/>
+      <w:r>
+        <w:rPr>
+          <w:color w:val="A9B7C6"/>
+          <w:sz w:val="18"/>
+          <w:szCs w:val="18"/>
+        </w:rPr>
+        <w:t>ctx</w:t>
+      </w:r>
+      <w:proofErr w:type="spellEnd"/>
+      <w:r>
+        <w:rPr>
+          <w:color w:val="CC7832"/>
+          <w:sz w:val="18"/>
+          <w:szCs w:val="18"/>
+        </w:rPr>
+        <w:t>,</w:t>
+      </w:r>
+      <w:r>
+        <w:rPr>
+          <w:color w:val="CC7832"/>
+          <w:sz w:val="18"/>
+          <w:szCs w:val="18"/>
+        </w:rPr>
+        <w:br/>
+        <w:t xml:space="preserve">    </w:t>
+      </w:r>
+      <w:r>
+        <w:rPr>
+          <w:color w:val="A9B7C6"/>
+          <w:sz w:val="18"/>
+          <w:szCs w:val="18"/>
+        </w:rPr>
+        <w:t>builder: (_) {</w:t>
+      </w:r>
+      <w:r>
+        <w:rPr>
+          <w:color w:val="A9B7C6"/>
+          <w:sz w:val="18"/>
+          <w:szCs w:val="18"/>
+        </w:rPr>
+        <w:br/>
+        <w:t xml:space="preserve">      </w:t>
+      </w:r>
+      <w:r>
+        <w:rPr>
+          <w:color w:val="CC7832"/>
+          <w:sz w:val="18"/>
+          <w:szCs w:val="18"/>
+        </w:rPr>
+        <w:t xml:space="preserve">return </w:t>
+      </w:r>
+      <w:proofErr w:type="spellStart"/>
+      <w:r>
+        <w:rPr>
+          <w:color w:val="FFC66D"/>
+          <w:sz w:val="18"/>
+          <w:szCs w:val="18"/>
+        </w:rPr>
+        <w:t>GestureDetector</w:t>
+      </w:r>
+      <w:proofErr w:type="spellEnd"/>
+      <w:r>
+        <w:rPr>
+          <w:color w:val="A9B7C6"/>
+          <w:sz w:val="18"/>
+          <w:szCs w:val="18"/>
+        </w:rPr>
+        <w:t>(</w:t>
+      </w:r>
+      <w:r>
+        <w:rPr>
+          <w:color w:val="A9B7C6"/>
+          <w:sz w:val="18"/>
+          <w:szCs w:val="18"/>
+        </w:rPr>
+        <w:br/>
+        <w:t xml:space="preserve">        child: </w:t>
+      </w:r>
+      <w:proofErr w:type="spellStart"/>
+      <w:r>
+        <w:rPr>
+          <w:color w:val="FFC66D"/>
+          <w:sz w:val="18"/>
+          <w:szCs w:val="18"/>
+        </w:rPr>
+        <w:t>NewTransaction</w:t>
+      </w:r>
+      <w:proofErr w:type="spellEnd"/>
+      <w:r>
+        <w:rPr>
+          <w:color w:val="A9B7C6"/>
+          <w:sz w:val="18"/>
+          <w:szCs w:val="18"/>
+        </w:rPr>
+        <w:t>(_</w:t>
+      </w:r>
+      <w:proofErr w:type="spellStart"/>
+      <w:r>
+        <w:rPr>
+          <w:color w:val="A9B7C6"/>
+          <w:sz w:val="18"/>
+          <w:szCs w:val="18"/>
+        </w:rPr>
+        <w:t>addNewTransaction</w:t>
+      </w:r>
+      <w:proofErr w:type="spellEnd"/>
+      <w:r>
+        <w:rPr>
+          <w:color w:val="A9B7C6"/>
+          <w:sz w:val="18"/>
+          <w:szCs w:val="18"/>
+        </w:rPr>
+        <w:t>)</w:t>
+      </w:r>
+      <w:r>
+        <w:rPr>
+          <w:color w:val="CC7832"/>
+          <w:sz w:val="18"/>
+          <w:szCs w:val="18"/>
+        </w:rPr>
+        <w:t xml:space="preserve">, </w:t>
+      </w:r>
+      <w:r>
+        <w:rPr>
+          <w:color w:val="808080"/>
+          <w:sz w:val="18"/>
+          <w:szCs w:val="18"/>
+        </w:rPr>
+        <w:t>//Widget</w:t>
+      </w:r>
+      <w:r>
+        <w:rPr>
+          <w:color w:val="808080"/>
+          <w:sz w:val="18"/>
+          <w:szCs w:val="18"/>
+        </w:rPr>
+        <w:br/>
+        <w:t xml:space="preserve">        </w:t>
+      </w:r>
+      <w:proofErr w:type="spellStart"/>
+      <w:r>
+        <w:rPr>
+          <w:color w:val="A9B7C6"/>
+          <w:sz w:val="18"/>
+          <w:szCs w:val="18"/>
+        </w:rPr>
+        <w:t>onTap</w:t>
+      </w:r>
+      <w:proofErr w:type="spellEnd"/>
+      <w:r>
+        <w:rPr>
+          <w:color w:val="A9B7C6"/>
+          <w:sz w:val="18"/>
+          <w:szCs w:val="18"/>
+        </w:rPr>
+        <w:t>: () {}</w:t>
+      </w:r>
+      <w:r>
+        <w:rPr>
+          <w:color w:val="CC7832"/>
+          <w:sz w:val="18"/>
+          <w:szCs w:val="18"/>
+        </w:rPr>
+        <w:t>,</w:t>
+      </w:r>
+      <w:r>
+        <w:rPr>
+          <w:color w:val="CC7832"/>
+          <w:sz w:val="18"/>
+          <w:szCs w:val="18"/>
+        </w:rPr>
+        <w:br/>
+        <w:t xml:space="preserve">        </w:t>
+      </w:r>
+      <w:r>
+        <w:rPr>
+          <w:color w:val="A9B7C6"/>
+          <w:sz w:val="18"/>
+          <w:szCs w:val="18"/>
+        </w:rPr>
+        <w:t xml:space="preserve">behavior: </w:t>
+      </w:r>
+      <w:proofErr w:type="spellStart"/>
+      <w:r>
+        <w:rPr>
+          <w:color w:val="A9B7C6"/>
+          <w:sz w:val="18"/>
+          <w:szCs w:val="18"/>
+        </w:rPr>
+        <w:t>HitTestBehavior.</w:t>
+      </w:r>
+      <w:r>
+        <w:rPr>
+          <w:color w:val="9876AA"/>
+          <w:sz w:val="18"/>
+          <w:szCs w:val="18"/>
+        </w:rPr>
+        <w:t>opaque</w:t>
+      </w:r>
+      <w:proofErr w:type="spellEnd"/>
+      <w:r>
+        <w:rPr>
+          <w:color w:val="CC7832"/>
+          <w:sz w:val="18"/>
+          <w:szCs w:val="18"/>
+        </w:rPr>
+        <w:t>,</w:t>
+      </w:r>
+      <w:r>
+        <w:rPr>
+          <w:color w:val="CC7832"/>
+          <w:sz w:val="18"/>
+          <w:szCs w:val="18"/>
+        </w:rPr>
+        <w:t xml:space="preserve">   //</w:t>
+      </w:r>
+      <w:r>
+        <w:rPr>
+          <w:color w:val="CC7832"/>
+          <w:sz w:val="18"/>
+          <w:szCs w:val="18"/>
+        </w:rPr>
+        <w:t>opaque means entire</w:t>
+      </w:r>
+      <w:r>
+        <w:rPr>
+          <w:color w:val="CC7832"/>
+          <w:sz w:val="18"/>
+          <w:szCs w:val="18"/>
+        </w:rPr>
+        <w:t xml:space="preserve"> size </w:t>
+      </w:r>
+      <w:r>
+        <w:rPr>
+          <w:color w:val="CC7832"/>
+          <w:sz w:val="18"/>
+          <w:szCs w:val="18"/>
+        </w:rPr>
+        <w:t>of gesture detector is h</w:t>
+      </w:r>
+      <w:r>
+        <w:rPr>
+          <w:color w:val="CC7832"/>
+          <w:sz w:val="18"/>
+          <w:szCs w:val="18"/>
+        </w:rPr>
+        <w:t>i</w:t>
+      </w:r>
+      <w:r>
+        <w:rPr>
+          <w:color w:val="CC7832"/>
+          <w:sz w:val="18"/>
+          <w:szCs w:val="18"/>
+        </w:rPr>
+        <w:t>t region</w:t>
+      </w:r>
+      <w:r>
+        <w:rPr>
+          <w:color w:val="CC7832"/>
+          <w:sz w:val="18"/>
+          <w:szCs w:val="18"/>
+        </w:rPr>
+        <w:br/>
+        <w:t xml:space="preserve">      </w:t>
+      </w:r>
+      <w:r>
+        <w:rPr>
+          <w:color w:val="A9B7C6"/>
+          <w:sz w:val="18"/>
+          <w:szCs w:val="18"/>
+        </w:rPr>
+        <w:t>)</w:t>
+      </w:r>
+      <w:r>
+        <w:rPr>
+          <w:color w:val="CC7832"/>
+          <w:sz w:val="18"/>
+          <w:szCs w:val="18"/>
+        </w:rPr>
+        <w:t>;</w:t>
+      </w:r>
+      <w:r>
+        <w:rPr>
+          <w:color w:val="CC7832"/>
+          <w:sz w:val="18"/>
+          <w:szCs w:val="18"/>
+        </w:rPr>
+        <w:br/>
+        <w:t xml:space="preserve">    </w:t>
+      </w:r>
+      <w:r>
+        <w:rPr>
+          <w:color w:val="A9B7C6"/>
+          <w:sz w:val="18"/>
+          <w:szCs w:val="18"/>
+        </w:rPr>
+        <w:t>}</w:t>
+      </w:r>
+      <w:r>
+        <w:rPr>
+          <w:color w:val="CC7832"/>
+          <w:sz w:val="18"/>
+          <w:szCs w:val="18"/>
+        </w:rPr>
+        <w:t>,</w:t>
+      </w:r>
+      <w:r>
+        <w:rPr>
+          <w:color w:val="CC7832"/>
+          <w:sz w:val="18"/>
+          <w:szCs w:val="18"/>
+        </w:rPr>
+        <w:br/>
+        <w:t xml:space="preserve">  </w:t>
+      </w:r>
+      <w:r>
+        <w:rPr>
+          <w:color w:val="A9B7C6"/>
+          <w:sz w:val="18"/>
+          <w:szCs w:val="18"/>
+        </w:rPr>
+        <w:t>)</w:t>
+      </w:r>
+      <w:r>
+        <w:rPr>
+          <w:color w:val="CC7832"/>
+          <w:sz w:val="18"/>
+          <w:szCs w:val="18"/>
+        </w:rPr>
+        <w:t>;</w:t>
+      </w:r>
+      <w:r>
+        <w:rPr>
+          <w:color w:val="CC7832"/>
+          <w:sz w:val="18"/>
+          <w:szCs w:val="18"/>
+        </w:rPr>
+        <w:br/>
+      </w:r>
+      <w:r>
+        <w:rPr>
+          <w:color w:val="A9B7C6"/>
+          <w:sz w:val="18"/>
+          <w:szCs w:val="18"/>
+        </w:rPr>
+        <w:t>}</w:t>
+      </w:r>
+    </w:p>
+    <w:p>
+      <w:pPr>
+        <w:pStyle w:val="HTMLPreformatted"/>
+        <w:shd w:val="clear" w:color="auto" w:fill="2B2B2B"/>
+        <w:ind w:left="630"/>
+        <w:rPr>
+          <w:color w:val="A9B7C6"/>
+          <w:sz w:val="18"/>
+          <w:szCs w:val="18"/>
+        </w:rPr>
+      </w:pPr>
+    </w:p>
+    <w:p>
+      <w:pPr>
+        <w:pStyle w:val="HTMLPreformatted"/>
+        <w:shd w:val="clear" w:color="auto" w:fill="2B2B2B"/>
+        <w:ind w:left="630"/>
+        <w:rPr>
+          <w:color w:val="A9B7C6"/>
+          <w:sz w:val="18"/>
+          <w:szCs w:val="18"/>
+        </w:rPr>
+      </w:pPr>
+      <w:r>
+        <w:rPr>
+          <w:color w:val="A9B7C6"/>
+          <w:sz w:val="18"/>
+          <w:szCs w:val="18"/>
+        </w:rPr>
+        <w:t xml:space="preserve">// to close </w:t>
+      </w:r>
+      <w:proofErr w:type="spellStart"/>
+      <w:r>
+        <w:rPr>
+          <w:color w:val="A9B7C6"/>
+          <w:sz w:val="18"/>
+          <w:szCs w:val="18"/>
+        </w:rPr>
+        <w:t>navigatior</w:t>
+      </w:r>
+      <w:proofErr w:type="spellEnd"/>
+    </w:p>
+    <w:p>
+      <w:pPr>
+        <w:pStyle w:val="HTMLPreformatted"/>
+        <w:shd w:val="clear" w:color="auto" w:fill="2B2B2B"/>
+        <w:ind w:left="630"/>
+        <w:rPr>
+          <w:color w:val="A9B7C6"/>
+          <w:sz w:val="18"/>
+          <w:szCs w:val="18"/>
+        </w:rPr>
+      </w:pPr>
+      <w:proofErr w:type="spellStart"/>
+      <w:proofErr w:type="gramStart"/>
+      <w:r>
+        <w:rPr>
+          <w:color w:val="A9B7C6"/>
+          <w:sz w:val="18"/>
+          <w:szCs w:val="18"/>
+        </w:rPr>
+        <w:t>Navigator.</w:t>
+      </w:r>
+      <w:r>
+        <w:rPr>
+          <w:i/>
+          <w:iCs/>
+          <w:color w:val="FFC66D"/>
+          <w:sz w:val="18"/>
+          <w:szCs w:val="18"/>
+        </w:rPr>
+        <w:t>of</w:t>
+      </w:r>
+      <w:proofErr w:type="spellEnd"/>
+      <w:r>
+        <w:rPr>
+          <w:color w:val="A9B7C6"/>
+          <w:sz w:val="18"/>
+          <w:szCs w:val="18"/>
+        </w:rPr>
+        <w:t>(</w:t>
+      </w:r>
+      <w:proofErr w:type="gramEnd"/>
+      <w:r>
+        <w:rPr>
+          <w:color w:val="9876AA"/>
+          <w:sz w:val="18"/>
+          <w:szCs w:val="18"/>
+        </w:rPr>
+        <w:t>context</w:t>
+      </w:r>
+      <w:r>
+        <w:rPr>
+          <w:color w:val="A9B7C6"/>
+          <w:sz w:val="18"/>
+          <w:szCs w:val="18"/>
+        </w:rPr>
+        <w:t>).pop()</w:t>
+      </w:r>
+      <w:r>
+        <w:rPr>
+          <w:color w:val="CC7832"/>
+          <w:sz w:val="18"/>
+          <w:szCs w:val="18"/>
+        </w:rPr>
+        <w:t>;</w:t>
+      </w:r>
+    </w:p>
+    <w:p>
+      <w:pPr>
+        <w:ind w:left="270"/>
+      </w:pPr>
+    </w:p>
+    <w:p>
+      <w:pPr>
+        <w:pStyle w:val="ListParagraph"/>
+        <w:numPr>
+          <w:ilvl w:val="0"/>
+          <w:numId w:val="3"/>
+        </w:numPr>
+      </w:pPr>
+      <w:r>
+        <w:rPr>
+          <w:sz w:val="28"/>
+          <w:szCs w:val="28"/>
+        </w:rPr>
+        <w:t xml:space="preserve"> </w:t>
+      </w:r>
+      <w:proofErr w:type="spellStart"/>
+      <w:r>
+        <w:rPr>
+          <w:sz w:val="28"/>
+          <w:szCs w:val="28"/>
+        </w:rPr>
+        <w:t>AppBar</w:t>
+      </w:r>
+      <w:proofErr w:type="spellEnd"/>
+      <w:r>
+        <w:rPr>
+          <w:sz w:val="28"/>
+          <w:szCs w:val="28"/>
+        </w:rPr>
+        <w:t xml:space="preserve"> </w:t>
+      </w:r>
+      <w:proofErr w:type="spellStart"/>
+      <w:r>
+        <w:rPr>
+          <w:sz w:val="28"/>
+          <w:szCs w:val="28"/>
+        </w:rPr>
+        <w:t>IconButton</w:t>
+      </w:r>
+      <w:proofErr w:type="spellEnd"/>
+      <w:r>
+        <w:rPr>
+          <w:sz w:val="28"/>
+          <w:szCs w:val="28"/>
+        </w:rPr>
+        <w:t>, Scroll, Float Button</w:t>
+      </w:r>
+    </w:p>
+    <w:p>
+      <w:pPr>
+        <w:pStyle w:val="HTMLPreformatted"/>
+        <w:shd w:val="clear" w:color="auto" w:fill="2B2B2B"/>
+        <w:ind w:left="630"/>
+        <w:rPr>
+          <w:color w:val="A9B7C6"/>
+          <w:sz w:val="18"/>
+          <w:szCs w:val="18"/>
+        </w:rPr>
+      </w:pPr>
+      <w:r>
+        <w:rPr>
+          <w:color w:val="CC7832"/>
+          <w:sz w:val="18"/>
+          <w:szCs w:val="18"/>
+        </w:rPr>
+        <w:t xml:space="preserve">return </w:t>
+      </w:r>
+      <w:r>
+        <w:rPr>
+          <w:color w:val="FFC66D"/>
+          <w:sz w:val="18"/>
+          <w:szCs w:val="18"/>
+        </w:rPr>
+        <w:t>Scaffold</w:t>
+      </w:r>
+      <w:r>
+        <w:rPr>
+          <w:color w:val="A9B7C6"/>
+          <w:sz w:val="18"/>
+          <w:szCs w:val="18"/>
+        </w:rPr>
+        <w:t>(</w:t>
+      </w:r>
+      <w:r>
+        <w:rPr>
+          <w:color w:val="A9B7C6"/>
+          <w:sz w:val="18"/>
+          <w:szCs w:val="18"/>
+        </w:rPr>
+        <w:br/>
+        <w:t xml:space="preserve">  </w:t>
+      </w:r>
+      <w:proofErr w:type="spellStart"/>
+      <w:r>
+        <w:rPr>
+          <w:color w:val="A9B7C6"/>
+          <w:sz w:val="18"/>
+          <w:szCs w:val="18"/>
+        </w:rPr>
+        <w:t>appBar</w:t>
+      </w:r>
+      <w:proofErr w:type="spellEnd"/>
+      <w:r>
+        <w:rPr>
+          <w:color w:val="A9B7C6"/>
+          <w:sz w:val="18"/>
+          <w:szCs w:val="18"/>
+        </w:rPr>
+        <w:t xml:space="preserve">: </w:t>
+      </w:r>
+      <w:proofErr w:type="spellStart"/>
+      <w:r>
+        <w:rPr>
+          <w:color w:val="FFC66D"/>
+          <w:sz w:val="18"/>
+          <w:szCs w:val="18"/>
+        </w:rPr>
+        <w:t>AppBar</w:t>
+      </w:r>
+      <w:proofErr w:type="spellEnd"/>
+      <w:r>
+        <w:rPr>
+          <w:color w:val="A9B7C6"/>
+          <w:sz w:val="18"/>
+          <w:szCs w:val="18"/>
+        </w:rPr>
+        <w:t>(</w:t>
+      </w:r>
+      <w:r>
+        <w:rPr>
+          <w:color w:val="A9B7C6"/>
+          <w:sz w:val="18"/>
+          <w:szCs w:val="18"/>
+        </w:rPr>
+        <w:br/>
+        <w:t xml:space="preserve">    title: </w:t>
+      </w:r>
+      <w:r>
+        <w:rPr>
+          <w:color w:val="FFC66D"/>
+          <w:sz w:val="18"/>
+          <w:szCs w:val="18"/>
+        </w:rPr>
+        <w:t>Text</w:t>
+      </w:r>
+      <w:r>
+        <w:rPr>
+          <w:color w:val="A9B7C6"/>
+          <w:sz w:val="18"/>
+          <w:szCs w:val="18"/>
+        </w:rPr>
+        <w:t>(</w:t>
+      </w:r>
+      <w:r>
+        <w:rPr>
+          <w:color w:val="A9B7C6"/>
+          <w:sz w:val="18"/>
+          <w:szCs w:val="18"/>
+        </w:rPr>
+        <w:br/>
+        <w:t xml:space="preserve">      </w:t>
+      </w:r>
+      <w:r>
+        <w:rPr>
+          <w:color w:val="6A8759"/>
+          <w:sz w:val="18"/>
+          <w:szCs w:val="18"/>
+        </w:rPr>
+        <w:t>'My Expenses'</w:t>
+      </w:r>
+      <w:r>
+        <w:rPr>
+          <w:color w:val="CC7832"/>
+          <w:sz w:val="18"/>
+          <w:szCs w:val="18"/>
+        </w:rPr>
+        <w:t>,</w:t>
+      </w:r>
+      <w:r>
+        <w:rPr>
+          <w:color w:val="CC7832"/>
+          <w:sz w:val="18"/>
+          <w:szCs w:val="18"/>
+        </w:rPr>
+        <w:br/>
+        <w:t xml:space="preserve">    </w:t>
+      </w:r>
+      <w:r>
+        <w:rPr>
+          <w:color w:val="A9B7C6"/>
+          <w:sz w:val="18"/>
+          <w:szCs w:val="18"/>
+        </w:rPr>
+        <w:t>)</w:t>
+      </w:r>
+      <w:r>
+        <w:rPr>
+          <w:color w:val="CC7832"/>
+          <w:sz w:val="18"/>
+          <w:szCs w:val="18"/>
+        </w:rPr>
+        <w:t>,</w:t>
+      </w:r>
+      <w:r>
+        <w:rPr>
+          <w:color w:val="CC7832"/>
+          <w:sz w:val="18"/>
+          <w:szCs w:val="18"/>
+        </w:rPr>
+        <w:br/>
+        <w:t xml:space="preserve">    </w:t>
+      </w:r>
+      <w:r>
+        <w:rPr>
+          <w:color w:val="A9B7C6"/>
+          <w:sz w:val="18"/>
+          <w:szCs w:val="18"/>
+        </w:rPr>
+        <w:t>actions: &lt;Widget&gt;[</w:t>
+      </w:r>
+      <w:r>
+        <w:rPr>
+          <w:color w:val="A9B7C6"/>
+          <w:sz w:val="18"/>
+          <w:szCs w:val="18"/>
+        </w:rPr>
+        <w:br/>
+        <w:t xml:space="preserve">      </w:t>
+      </w:r>
+      <w:proofErr w:type="spellStart"/>
+      <w:r>
+        <w:rPr>
+          <w:color w:val="FFC66D"/>
+          <w:sz w:val="18"/>
+          <w:szCs w:val="18"/>
+        </w:rPr>
+        <w:t>IconButton</w:t>
+      </w:r>
+      <w:proofErr w:type="spellEnd"/>
+      <w:r>
+        <w:rPr>
+          <w:color w:val="A9B7C6"/>
+          <w:sz w:val="18"/>
+          <w:szCs w:val="18"/>
+        </w:rPr>
+        <w:t>(</w:t>
+      </w:r>
+      <w:r>
+        <w:rPr>
+          <w:color w:val="A9B7C6"/>
+          <w:sz w:val="18"/>
+          <w:szCs w:val="18"/>
+        </w:rPr>
+        <w:br/>
+        <w:t xml:space="preserve">        icon: </w:t>
+      </w:r>
+      <w:r>
+        <w:rPr>
+          <w:color w:val="FFC66D"/>
+          <w:sz w:val="18"/>
+          <w:szCs w:val="18"/>
+        </w:rPr>
+        <w:t>Icon</w:t>
+      </w:r>
+      <w:r>
+        <w:rPr>
+          <w:color w:val="A9B7C6"/>
+          <w:sz w:val="18"/>
+          <w:szCs w:val="18"/>
+        </w:rPr>
+        <w:t>(</w:t>
+      </w:r>
+      <w:proofErr w:type="spellStart"/>
+      <w:r>
+        <w:rPr>
+          <w:color w:val="A9B7C6"/>
+          <w:sz w:val="18"/>
+          <w:szCs w:val="18"/>
+        </w:rPr>
+        <w:t>Icons.</w:t>
+      </w:r>
+      <w:r>
+        <w:rPr>
+          <w:i/>
+          <w:iCs/>
+          <w:color w:val="9876AA"/>
+          <w:sz w:val="18"/>
+          <w:szCs w:val="18"/>
+        </w:rPr>
+        <w:t>add</w:t>
+      </w:r>
+      <w:proofErr w:type="spellEnd"/>
+      <w:r>
+        <w:rPr>
+          <w:color w:val="A9B7C6"/>
+          <w:sz w:val="18"/>
+          <w:szCs w:val="18"/>
+        </w:rPr>
+        <w:t>)</w:t>
+      </w:r>
+      <w:r>
+        <w:rPr>
+          <w:color w:val="CC7832"/>
+          <w:sz w:val="18"/>
+          <w:szCs w:val="18"/>
+        </w:rPr>
+        <w:t>,</w:t>
+      </w:r>
+      <w:r>
+        <w:rPr>
+          <w:color w:val="CC7832"/>
+          <w:sz w:val="18"/>
+          <w:szCs w:val="18"/>
+        </w:rPr>
+        <w:br/>
+        <w:t xml:space="preserve">        </w:t>
+      </w:r>
+      <w:proofErr w:type="spellStart"/>
+      <w:r>
+        <w:rPr>
+          <w:color w:val="A9B7C6"/>
+          <w:sz w:val="18"/>
+          <w:szCs w:val="18"/>
+        </w:rPr>
+        <w:t>onPressed</w:t>
+      </w:r>
+      <w:proofErr w:type="spellEnd"/>
+      <w:r>
+        <w:rPr>
+          <w:color w:val="A9B7C6"/>
+          <w:sz w:val="18"/>
+          <w:szCs w:val="18"/>
+        </w:rPr>
+        <w:t>: () =&gt; _</w:t>
+      </w:r>
+      <w:proofErr w:type="spellStart"/>
+      <w:r>
+        <w:rPr>
+          <w:color w:val="A9B7C6"/>
+          <w:sz w:val="18"/>
+          <w:szCs w:val="18"/>
+        </w:rPr>
+        <w:t>startAddNewTransaction</w:t>
+      </w:r>
+      <w:proofErr w:type="spellEnd"/>
+      <w:r>
+        <w:rPr>
+          <w:color w:val="A9B7C6"/>
+          <w:sz w:val="18"/>
+          <w:szCs w:val="18"/>
+        </w:rPr>
+        <w:t>(context)</w:t>
+      </w:r>
+      <w:r>
+        <w:rPr>
+          <w:color w:val="CC7832"/>
+          <w:sz w:val="18"/>
+          <w:szCs w:val="18"/>
+        </w:rPr>
+        <w:t>,</w:t>
+      </w:r>
+      <w:r>
+        <w:rPr>
+          <w:color w:val="CC7832"/>
+          <w:sz w:val="18"/>
+          <w:szCs w:val="18"/>
+        </w:rPr>
+        <w:br/>
+        <w:t xml:space="preserve">      </w:t>
+      </w:r>
+      <w:r>
+        <w:rPr>
+          <w:color w:val="A9B7C6"/>
+          <w:sz w:val="18"/>
+          <w:szCs w:val="18"/>
+        </w:rPr>
+        <w:t>)</w:t>
+      </w:r>
+      <w:r>
+        <w:rPr>
+          <w:color w:val="A9B7C6"/>
+          <w:sz w:val="18"/>
+          <w:szCs w:val="18"/>
+        </w:rPr>
+        <w:br/>
+        <w:t xml:space="preserve">    ]</w:t>
+      </w:r>
+      <w:r>
+        <w:rPr>
+          <w:color w:val="CC7832"/>
+          <w:sz w:val="18"/>
+          <w:szCs w:val="18"/>
+        </w:rPr>
+        <w:t>,</w:t>
+      </w:r>
+      <w:r>
+        <w:rPr>
+          <w:color w:val="CC7832"/>
+          <w:sz w:val="18"/>
+          <w:szCs w:val="18"/>
+        </w:rPr>
+        <w:br/>
+        <w:t xml:space="preserve">  </w:t>
+      </w:r>
+      <w:r>
+        <w:rPr>
+          <w:color w:val="A9B7C6"/>
+          <w:sz w:val="18"/>
+          <w:szCs w:val="18"/>
+        </w:rPr>
+        <w:t>)</w:t>
+      </w:r>
+      <w:r>
+        <w:rPr>
+          <w:color w:val="CC7832"/>
+          <w:sz w:val="18"/>
+          <w:szCs w:val="18"/>
+        </w:rPr>
+        <w:t>,</w:t>
+      </w:r>
+      <w:r>
+        <w:rPr>
+          <w:color w:val="CC7832"/>
+          <w:sz w:val="18"/>
+          <w:szCs w:val="18"/>
+        </w:rPr>
+        <w:br/>
+        <w:t xml:space="preserve">  </w:t>
+      </w:r>
+      <w:r>
+        <w:rPr>
+          <w:color w:val="A9B7C6"/>
+          <w:sz w:val="18"/>
+          <w:szCs w:val="18"/>
+        </w:rPr>
+        <w:t xml:space="preserve">body: </w:t>
+      </w:r>
+      <w:proofErr w:type="spellStart"/>
+      <w:r>
+        <w:rPr>
+          <w:color w:val="FFC66D"/>
+          <w:sz w:val="18"/>
+          <w:szCs w:val="18"/>
+        </w:rPr>
+        <w:t>SingleChildScrollView</w:t>
+      </w:r>
+      <w:proofErr w:type="spellEnd"/>
+      <w:r>
+        <w:rPr>
+          <w:color w:val="A9B7C6"/>
+          <w:sz w:val="18"/>
+          <w:szCs w:val="18"/>
+        </w:rPr>
+        <w:t>(</w:t>
+      </w:r>
+      <w:r>
+        <w:rPr>
+          <w:color w:val="A9B7C6"/>
+          <w:sz w:val="18"/>
+          <w:szCs w:val="18"/>
+        </w:rPr>
+        <w:br/>
+        <w:t xml:space="preserve">    child: </w:t>
+      </w:r>
+      <w:r>
+        <w:rPr>
+          <w:color w:val="FFC66D"/>
+          <w:sz w:val="18"/>
+          <w:szCs w:val="18"/>
+        </w:rPr>
+        <w:t>Column</w:t>
+      </w:r>
+      <w:r>
+        <w:rPr>
+          <w:color w:val="A9B7C6"/>
+          <w:sz w:val="18"/>
+          <w:szCs w:val="18"/>
+        </w:rPr>
+        <w:t>(</w:t>
+      </w:r>
+      <w:r>
+        <w:rPr>
+          <w:color w:val="A9B7C6"/>
+          <w:sz w:val="18"/>
+          <w:szCs w:val="18"/>
+        </w:rPr>
+        <w:br/>
+        <w:t xml:space="preserve">      children: &lt;Widget&gt;[</w:t>
+      </w:r>
+      <w:r>
+        <w:rPr>
+          <w:color w:val="A9B7C6"/>
+          <w:sz w:val="18"/>
+          <w:szCs w:val="18"/>
+        </w:rPr>
+        <w:br/>
+        <w:t xml:space="preserve">        </w:t>
+      </w:r>
+      <w:r>
+        <w:rPr>
+          <w:color w:val="FFC66D"/>
+          <w:sz w:val="18"/>
+          <w:szCs w:val="18"/>
+        </w:rPr>
+        <w:t>Chart</w:t>
+      </w:r>
+      <w:r>
+        <w:rPr>
+          <w:color w:val="A9B7C6"/>
+          <w:sz w:val="18"/>
+          <w:szCs w:val="18"/>
+        </w:rPr>
+        <w:t>(</w:t>
+      </w:r>
+      <w:r>
+        <w:rPr>
+          <w:color w:val="9876AA"/>
+          <w:sz w:val="18"/>
+          <w:szCs w:val="18"/>
+        </w:rPr>
+        <w:t>_</w:t>
+      </w:r>
+      <w:proofErr w:type="spellStart"/>
+      <w:r>
+        <w:rPr>
+          <w:color w:val="9876AA"/>
+          <w:sz w:val="18"/>
+          <w:szCs w:val="18"/>
+        </w:rPr>
+        <w:t>recentTransacions</w:t>
+      </w:r>
+      <w:proofErr w:type="spellEnd"/>
+      <w:r>
+        <w:rPr>
+          <w:color w:val="A9B7C6"/>
+          <w:sz w:val="18"/>
+          <w:szCs w:val="18"/>
+        </w:rPr>
+        <w:t>)</w:t>
+      </w:r>
+      <w:r>
+        <w:rPr>
+          <w:color w:val="CC7832"/>
+          <w:sz w:val="18"/>
+          <w:szCs w:val="18"/>
+        </w:rPr>
+        <w:t>,</w:t>
+      </w:r>
+      <w:r>
+        <w:rPr>
+          <w:color w:val="CC7832"/>
+          <w:sz w:val="18"/>
+          <w:szCs w:val="18"/>
+        </w:rPr>
+        <w:br/>
+        <w:t xml:space="preserve">        </w:t>
+      </w:r>
+      <w:proofErr w:type="spellStart"/>
+      <w:r>
+        <w:rPr>
+          <w:color w:val="FFC66D"/>
+          <w:sz w:val="18"/>
+          <w:szCs w:val="18"/>
+        </w:rPr>
+        <w:t>TransactionList</w:t>
+      </w:r>
+      <w:proofErr w:type="spellEnd"/>
+      <w:r>
+        <w:rPr>
+          <w:color w:val="A9B7C6"/>
+          <w:sz w:val="18"/>
+          <w:szCs w:val="18"/>
+        </w:rPr>
+        <w:t>(</w:t>
+      </w:r>
+      <w:r>
+        <w:rPr>
+          <w:color w:val="9876AA"/>
+          <w:sz w:val="18"/>
+          <w:szCs w:val="18"/>
+        </w:rPr>
+        <w:t>_</w:t>
+      </w:r>
+      <w:proofErr w:type="spellStart"/>
+      <w:r>
+        <w:rPr>
+          <w:color w:val="9876AA"/>
+          <w:sz w:val="18"/>
+          <w:szCs w:val="18"/>
+        </w:rPr>
+        <w:t>userTransactions</w:t>
+      </w:r>
+      <w:proofErr w:type="spellEnd"/>
+      <w:r>
+        <w:rPr>
+          <w:color w:val="A9B7C6"/>
+          <w:sz w:val="18"/>
+          <w:szCs w:val="18"/>
+        </w:rPr>
+        <w:t>)</w:t>
+      </w:r>
+      <w:r>
+        <w:rPr>
+          <w:color w:val="CC7832"/>
+          <w:sz w:val="18"/>
+          <w:szCs w:val="18"/>
+        </w:rPr>
+        <w:t>,</w:t>
+      </w:r>
+      <w:r>
+        <w:rPr>
+          <w:color w:val="CC7832"/>
+          <w:sz w:val="18"/>
+          <w:szCs w:val="18"/>
+        </w:rPr>
+        <w:br/>
+        <w:t xml:space="preserve">      </w:t>
+      </w:r>
+      <w:r>
+        <w:rPr>
+          <w:color w:val="A9B7C6"/>
+          <w:sz w:val="18"/>
+          <w:szCs w:val="18"/>
+        </w:rPr>
+        <w:t>]</w:t>
+      </w:r>
+      <w:r>
+        <w:rPr>
+          <w:color w:val="CC7832"/>
+          <w:sz w:val="18"/>
+          <w:szCs w:val="18"/>
+        </w:rPr>
+        <w:t>,</w:t>
+      </w:r>
+      <w:r>
+        <w:rPr>
+          <w:color w:val="CC7832"/>
+          <w:sz w:val="18"/>
+          <w:szCs w:val="18"/>
+        </w:rPr>
+        <w:br/>
+        <w:t xml:space="preserve">    </w:t>
+      </w:r>
+      <w:r>
+        <w:rPr>
+          <w:color w:val="A9B7C6"/>
+          <w:sz w:val="18"/>
+          <w:szCs w:val="18"/>
+        </w:rPr>
+        <w:t>)</w:t>
+      </w:r>
+      <w:r>
+        <w:rPr>
+          <w:color w:val="CC7832"/>
+          <w:sz w:val="18"/>
+          <w:szCs w:val="18"/>
+        </w:rPr>
+        <w:t>,</w:t>
+      </w:r>
+      <w:r>
+        <w:rPr>
+          <w:color w:val="CC7832"/>
+          <w:sz w:val="18"/>
+          <w:szCs w:val="18"/>
+        </w:rPr>
+        <w:br/>
+        <w:t xml:space="preserve">  </w:t>
+      </w:r>
+      <w:r>
+        <w:rPr>
+          <w:color w:val="A9B7C6"/>
+          <w:sz w:val="18"/>
+          <w:szCs w:val="18"/>
+        </w:rPr>
+        <w:t>)</w:t>
+      </w:r>
+      <w:r>
+        <w:rPr>
+          <w:color w:val="CC7832"/>
+          <w:sz w:val="18"/>
+          <w:szCs w:val="18"/>
+        </w:rPr>
+        <w:t>,</w:t>
+      </w:r>
+      <w:r>
+        <w:rPr>
+          <w:color w:val="CC7832"/>
+          <w:sz w:val="18"/>
+          <w:szCs w:val="18"/>
+        </w:rPr>
+        <w:br/>
+        <w:t xml:space="preserve">  </w:t>
+      </w:r>
+      <w:proofErr w:type="spellStart"/>
+      <w:r>
+        <w:rPr>
+          <w:color w:val="A9B7C6"/>
+          <w:sz w:val="18"/>
+          <w:szCs w:val="18"/>
+        </w:rPr>
+        <w:t>floatingActionButtonLocation</w:t>
+      </w:r>
+      <w:proofErr w:type="spellEnd"/>
+      <w:r>
+        <w:rPr>
+          <w:color w:val="A9B7C6"/>
+          <w:sz w:val="18"/>
+          <w:szCs w:val="18"/>
+        </w:rPr>
+        <w:t xml:space="preserve">: </w:t>
+      </w:r>
+      <w:proofErr w:type="spellStart"/>
+      <w:r>
+        <w:rPr>
+          <w:color w:val="A9B7C6"/>
+          <w:sz w:val="18"/>
+          <w:szCs w:val="18"/>
+        </w:rPr>
+        <w:t>FloatingActionButtonLocation.</w:t>
+      </w:r>
+      <w:r>
+        <w:rPr>
+          <w:i/>
+          <w:iCs/>
+          <w:color w:val="9876AA"/>
+          <w:sz w:val="18"/>
+          <w:szCs w:val="18"/>
+        </w:rPr>
+        <w:t>endFloat</w:t>
+      </w:r>
+      <w:proofErr w:type="spellEnd"/>
+      <w:r>
+        <w:rPr>
+          <w:color w:val="CC7832"/>
+          <w:sz w:val="18"/>
+          <w:szCs w:val="18"/>
+        </w:rPr>
+        <w:t>,</w:t>
+      </w:r>
+      <w:r>
+        <w:rPr>
+          <w:color w:val="CC7832"/>
+          <w:sz w:val="18"/>
+          <w:szCs w:val="18"/>
+        </w:rPr>
+        <w:br/>
+        <w:t xml:space="preserve">  </w:t>
+      </w:r>
+      <w:proofErr w:type="spellStart"/>
+      <w:r>
+        <w:rPr>
+          <w:color w:val="A9B7C6"/>
+          <w:sz w:val="18"/>
+          <w:szCs w:val="18"/>
+        </w:rPr>
+        <w:t>floatingActionButton</w:t>
+      </w:r>
+      <w:proofErr w:type="spellEnd"/>
+      <w:r>
+        <w:rPr>
+          <w:color w:val="A9B7C6"/>
+          <w:sz w:val="18"/>
+          <w:szCs w:val="18"/>
+        </w:rPr>
+        <w:t xml:space="preserve">: </w:t>
+      </w:r>
+      <w:proofErr w:type="spellStart"/>
+      <w:r>
+        <w:rPr>
+          <w:color w:val="FFC66D"/>
+          <w:sz w:val="18"/>
+          <w:szCs w:val="18"/>
+        </w:rPr>
+        <w:t>FloatingActionButton</w:t>
+      </w:r>
+      <w:proofErr w:type="spellEnd"/>
+      <w:r>
+        <w:rPr>
+          <w:color w:val="A9B7C6"/>
+          <w:sz w:val="18"/>
+          <w:szCs w:val="18"/>
+        </w:rPr>
+        <w:t>(</w:t>
+      </w:r>
+      <w:r>
+        <w:rPr>
+          <w:color w:val="A9B7C6"/>
+          <w:sz w:val="18"/>
+          <w:szCs w:val="18"/>
+        </w:rPr>
+        <w:br/>
+        <w:t xml:space="preserve">    child: </w:t>
+      </w:r>
+      <w:r>
+        <w:rPr>
+          <w:color w:val="FFC66D"/>
+          <w:sz w:val="18"/>
+          <w:szCs w:val="18"/>
+        </w:rPr>
+        <w:t>Icon</w:t>
+      </w:r>
+      <w:r>
+        <w:rPr>
+          <w:color w:val="A9B7C6"/>
+          <w:sz w:val="18"/>
+          <w:szCs w:val="18"/>
+        </w:rPr>
+        <w:t>(</w:t>
+      </w:r>
+      <w:proofErr w:type="spellStart"/>
+      <w:r>
+        <w:rPr>
+          <w:color w:val="A9B7C6"/>
+          <w:sz w:val="18"/>
+          <w:szCs w:val="18"/>
+        </w:rPr>
+        <w:t>Icons.</w:t>
+      </w:r>
+      <w:r>
+        <w:rPr>
+          <w:i/>
+          <w:iCs/>
+          <w:color w:val="9876AA"/>
+          <w:sz w:val="18"/>
+          <w:szCs w:val="18"/>
+        </w:rPr>
+        <w:t>add</w:t>
+      </w:r>
+      <w:proofErr w:type="spellEnd"/>
+      <w:r>
+        <w:rPr>
+          <w:color w:val="A9B7C6"/>
+          <w:sz w:val="18"/>
+          <w:szCs w:val="18"/>
+        </w:rPr>
+        <w:t>)</w:t>
+      </w:r>
+      <w:r>
+        <w:rPr>
+          <w:color w:val="CC7832"/>
+          <w:sz w:val="18"/>
+          <w:szCs w:val="18"/>
+        </w:rPr>
+        <w:t>,</w:t>
+      </w:r>
+      <w:r>
+        <w:rPr>
+          <w:color w:val="CC7832"/>
+          <w:sz w:val="18"/>
+          <w:szCs w:val="18"/>
+        </w:rPr>
+        <w:br/>
+        <w:t xml:space="preserve">    </w:t>
+      </w:r>
+      <w:proofErr w:type="spellStart"/>
+      <w:r>
+        <w:rPr>
+          <w:color w:val="A9B7C6"/>
+          <w:sz w:val="18"/>
+          <w:szCs w:val="18"/>
+        </w:rPr>
+        <w:t>onPressed</w:t>
+      </w:r>
+      <w:proofErr w:type="spellEnd"/>
+      <w:r>
+        <w:rPr>
+          <w:color w:val="A9B7C6"/>
+          <w:sz w:val="18"/>
+          <w:szCs w:val="18"/>
+        </w:rPr>
+        <w:t>: () =&gt; _</w:t>
+      </w:r>
+      <w:proofErr w:type="spellStart"/>
+      <w:r>
+        <w:rPr>
+          <w:color w:val="A9B7C6"/>
+          <w:sz w:val="18"/>
+          <w:szCs w:val="18"/>
+        </w:rPr>
+        <w:t>startAddNewTransaction</w:t>
+      </w:r>
+      <w:proofErr w:type="spellEnd"/>
+      <w:r>
+        <w:rPr>
+          <w:color w:val="A9B7C6"/>
+          <w:sz w:val="18"/>
+          <w:szCs w:val="18"/>
+        </w:rPr>
+        <w:t>(context)</w:t>
+      </w:r>
+      <w:r>
+        <w:rPr>
+          <w:color w:val="CC7832"/>
+          <w:sz w:val="18"/>
+          <w:szCs w:val="18"/>
+        </w:rPr>
+        <w:t>,</w:t>
+      </w:r>
+      <w:r>
+        <w:rPr>
+          <w:color w:val="CC7832"/>
+          <w:sz w:val="18"/>
+          <w:szCs w:val="18"/>
+        </w:rPr>
+        <w:br/>
+        <w:t xml:space="preserve">  </w:t>
+      </w:r>
+      <w:r>
+        <w:rPr>
+          <w:color w:val="A9B7C6"/>
+          <w:sz w:val="18"/>
+          <w:szCs w:val="18"/>
+        </w:rPr>
+        <w:t>)</w:t>
+      </w:r>
+      <w:r>
+        <w:rPr>
+          <w:color w:val="CC7832"/>
+          <w:sz w:val="18"/>
+          <w:szCs w:val="18"/>
+        </w:rPr>
+        <w:t>,</w:t>
+      </w:r>
+      <w:r>
+        <w:rPr>
+          <w:color w:val="CC7832"/>
+          <w:sz w:val="18"/>
+          <w:szCs w:val="18"/>
+        </w:rPr>
+        <w:br/>
+      </w:r>
+      <w:r>
+        <w:rPr>
+          <w:color w:val="A9B7C6"/>
+          <w:sz w:val="18"/>
+          <w:szCs w:val="18"/>
+        </w:rPr>
+        <w:t>)</w:t>
+      </w:r>
+      <w:r>
+        <w:rPr>
+          <w:color w:val="CC7832"/>
+          <w:sz w:val="18"/>
+          <w:szCs w:val="18"/>
+        </w:rPr>
+        <w:t>;</w:t>
+      </w:r>
+    </w:p>
+    <w:p>
+      <w:pPr>
+        <w:pStyle w:val="ListParagraph"/>
+        <w:ind w:left="630"/>
+      </w:pPr>
+    </w:p>
+    <w:p>
+      <w:pPr>
+        <w:pStyle w:val="ListParagraph"/>
+        <w:numPr>
+          <w:ilvl w:val="0"/>
+          <w:numId w:val="3"/>
+        </w:numPr>
+      </w:pPr>
+      <w:r>
+        <w:rPr>
+          <w:sz w:val="28"/>
+          <w:szCs w:val="28"/>
+        </w:rPr>
+        <w:t xml:space="preserve"> </w:t>
+      </w:r>
+      <w:proofErr w:type="spellStart"/>
+      <w:r>
+        <w:rPr>
+          <w:sz w:val="28"/>
+          <w:szCs w:val="28"/>
+        </w:rPr>
+        <w:t>ListView</w:t>
+      </w:r>
+      <w:proofErr w:type="spellEnd"/>
+      <w:r>
+        <w:rPr>
+          <w:sz w:val="28"/>
+          <w:szCs w:val="28"/>
+        </w:rPr>
+        <w:t>, Date Format</w:t>
+      </w:r>
+      <w:r>
+        <w:rPr>
+          <w:sz w:val="28"/>
+          <w:szCs w:val="28"/>
+        </w:rPr>
+        <w:t>, List</w:t>
+      </w:r>
+    </w:p>
+    <w:p>
+      <w:pPr>
+        <w:pStyle w:val="HTMLPreformatted"/>
+        <w:shd w:val="clear" w:color="auto" w:fill="2B2B2B"/>
+        <w:ind w:left="630"/>
+        <w:rPr>
+          <w:color w:val="A9B7C6"/>
+          <w:sz w:val="18"/>
+          <w:szCs w:val="18"/>
+        </w:rPr>
+      </w:pPr>
+      <w:proofErr w:type="spellStart"/>
+      <w:proofErr w:type="gramStart"/>
+      <w:r>
+        <w:rPr>
+          <w:color w:val="FFC66D"/>
+          <w:sz w:val="18"/>
+          <w:szCs w:val="18"/>
+        </w:rPr>
+        <w:t>ListView</w:t>
+      </w:r>
+      <w:r>
+        <w:rPr>
+          <w:color w:val="A9B7C6"/>
+          <w:sz w:val="18"/>
+          <w:szCs w:val="18"/>
+        </w:rPr>
+        <w:t>.</w:t>
+      </w:r>
+      <w:r>
+        <w:rPr>
+          <w:color w:val="FFC66D"/>
+          <w:sz w:val="18"/>
+          <w:szCs w:val="18"/>
+        </w:rPr>
+        <w:t>builder</w:t>
+      </w:r>
+      <w:proofErr w:type="spellEnd"/>
+      <w:r>
+        <w:rPr>
+          <w:color w:val="A9B7C6"/>
+          <w:sz w:val="18"/>
+          <w:szCs w:val="18"/>
+        </w:rPr>
+        <w:t>(</w:t>
+      </w:r>
+      <w:proofErr w:type="gramEnd"/>
+    </w:p>
+    <w:p>
+      <w:pPr>
+        <w:pStyle w:val="HTMLPreformatted"/>
+        <w:shd w:val="clear" w:color="auto" w:fill="2B2B2B"/>
+        <w:ind w:left="630"/>
+        <w:rPr>
+          <w:color w:val="A9B7C6"/>
+          <w:sz w:val="18"/>
+          <w:szCs w:val="18"/>
+        </w:rPr>
+      </w:pPr>
+      <w:r>
+        <w:rPr>
+          <w:color w:val="FFC66D"/>
+          <w:sz w:val="18"/>
+          <w:szCs w:val="18"/>
+        </w:rPr>
+        <w:tab/>
+        <w:t xml:space="preserve"> </w:t>
+      </w:r>
+      <w:proofErr w:type="spellStart"/>
+      <w:proofErr w:type="gramStart"/>
+      <w:r>
+        <w:rPr>
+          <w:color w:val="A9B7C6"/>
+          <w:sz w:val="18"/>
+          <w:szCs w:val="18"/>
+        </w:rPr>
+        <w:t>item</w:t>
+      </w:r>
+      <w:r>
+        <w:rPr>
+          <w:color w:val="A9B7C6"/>
+          <w:sz w:val="18"/>
+          <w:szCs w:val="18"/>
+        </w:rPr>
+        <w:t>Count</w:t>
+      </w:r>
+      <w:proofErr w:type="spellEnd"/>
+      <w:proofErr w:type="gramEnd"/>
+      <w:r>
+        <w:rPr>
+          <w:color w:val="A9B7C6"/>
+          <w:sz w:val="18"/>
+          <w:szCs w:val="18"/>
+        </w:rPr>
+        <w:t>:</w:t>
+      </w:r>
+      <w:r>
+        <w:rPr>
+          <w:color w:val="FFC66D"/>
+          <w:sz w:val="18"/>
+          <w:szCs w:val="18"/>
+        </w:rPr>
+        <w:tab/>
+      </w:r>
+      <w:r>
+        <w:rPr>
+          <w:color w:val="A9B7C6"/>
+          <w:sz w:val="18"/>
+          <w:szCs w:val="18"/>
+        </w:rPr>
+        <w:br/>
+        <w:t xml:space="preserve">    </w:t>
+      </w:r>
+      <w:proofErr w:type="spellStart"/>
+      <w:r>
+        <w:rPr>
+          <w:color w:val="A9B7C6"/>
+          <w:sz w:val="18"/>
+          <w:szCs w:val="18"/>
+        </w:rPr>
+        <w:t>itemBuilder</w:t>
+      </w:r>
+      <w:proofErr w:type="spellEnd"/>
+      <w:r>
+        <w:rPr>
+          <w:color w:val="A9B7C6"/>
+          <w:sz w:val="18"/>
+          <w:szCs w:val="18"/>
+        </w:rPr>
+        <w:t>: (</w:t>
+      </w:r>
+      <w:proofErr w:type="spellStart"/>
+      <w:r>
+        <w:rPr>
+          <w:color w:val="A9B7C6"/>
+          <w:sz w:val="18"/>
+          <w:szCs w:val="18"/>
+        </w:rPr>
+        <w:t>ctx</w:t>
+      </w:r>
+      <w:proofErr w:type="spellEnd"/>
+      <w:r>
+        <w:rPr>
+          <w:color w:val="CC7832"/>
+          <w:sz w:val="18"/>
+          <w:szCs w:val="18"/>
+        </w:rPr>
+        <w:t xml:space="preserve">, </w:t>
+      </w:r>
+      <w:r>
+        <w:rPr>
+          <w:color w:val="A9B7C6"/>
+          <w:sz w:val="18"/>
+          <w:szCs w:val="18"/>
+        </w:rPr>
+        <w:t>index) {</w:t>
+      </w:r>
+    </w:p>
+    <w:p>
+      <w:pPr>
+        <w:pStyle w:val="HTMLPreformatted"/>
+        <w:shd w:val="clear" w:color="auto" w:fill="2B2B2B"/>
+        <w:ind w:left="630"/>
+        <w:rPr>
+          <w:color w:val="FFC66D"/>
+          <w:sz w:val="18"/>
+          <w:szCs w:val="18"/>
+        </w:rPr>
+      </w:pPr>
+      <w:r>
+        <w:rPr>
+          <w:color w:val="FFC66D"/>
+          <w:sz w:val="18"/>
+          <w:szCs w:val="18"/>
+        </w:rPr>
+        <w:tab/>
+      </w:r>
+      <w:r>
+        <w:rPr>
+          <w:color w:val="FFC66D"/>
+          <w:sz w:val="18"/>
+          <w:szCs w:val="18"/>
+        </w:rPr>
+        <w:tab/>
+        <w:t xml:space="preserve">// index can be used for a list </w:t>
+      </w:r>
+      <w:proofErr w:type="spellStart"/>
+      <w:r>
+        <w:rPr>
+          <w:color w:val="FFC66D"/>
+          <w:sz w:val="18"/>
+          <w:szCs w:val="18"/>
+        </w:rPr>
+        <w:t>e.g</w:t>
+      </w:r>
+      <w:proofErr w:type="spellEnd"/>
+    </w:p>
+    <w:p>
+      <w:pPr>
+        <w:pStyle w:val="HTMLPreformatted"/>
+        <w:shd w:val="clear" w:color="auto" w:fill="2B2B2B"/>
+        <w:ind w:left="630"/>
+        <w:rPr>
+          <w:color w:val="CC7832"/>
+          <w:sz w:val="18"/>
+          <w:szCs w:val="18"/>
+        </w:rPr>
+      </w:pPr>
+      <w:r>
+        <w:rPr>
+          <w:color w:val="FFC66D"/>
+          <w:sz w:val="18"/>
+          <w:szCs w:val="18"/>
+        </w:rPr>
+        <w:tab/>
+      </w:r>
+      <w:r>
+        <w:rPr>
+          <w:color w:val="FFC66D"/>
+          <w:sz w:val="18"/>
+          <w:szCs w:val="18"/>
+        </w:rPr>
+        <w:tab/>
+      </w:r>
+      <w:proofErr w:type="spellStart"/>
+      <w:proofErr w:type="gramStart"/>
+      <w:r>
+        <w:rPr>
+          <w:color w:val="FFC66D"/>
+          <w:sz w:val="18"/>
+          <w:szCs w:val="18"/>
+        </w:rPr>
+        <w:t>DateFormat</w:t>
+      </w:r>
+      <w:r>
+        <w:rPr>
+          <w:color w:val="A9B7C6"/>
+          <w:sz w:val="18"/>
+          <w:szCs w:val="18"/>
+        </w:rPr>
+        <w:t>.</w:t>
+      </w:r>
+      <w:r>
+        <w:rPr>
+          <w:color w:val="FFC66D"/>
+          <w:sz w:val="18"/>
+          <w:szCs w:val="18"/>
+        </w:rPr>
+        <w:t>yMMMd</w:t>
+      </w:r>
+      <w:proofErr w:type="spellEnd"/>
+      <w:r>
+        <w:rPr>
+          <w:color w:val="A9B7C6"/>
+          <w:sz w:val="18"/>
+          <w:szCs w:val="18"/>
+        </w:rPr>
+        <w:t>(</w:t>
+      </w:r>
+      <w:proofErr w:type="gramEnd"/>
+      <w:r>
+        <w:rPr>
+          <w:color w:val="A9B7C6"/>
+          <w:sz w:val="18"/>
+          <w:szCs w:val="18"/>
+        </w:rPr>
+        <w:t>).format(</w:t>
+      </w:r>
+      <w:r>
+        <w:rPr>
+          <w:color w:val="9876AA"/>
+          <w:sz w:val="18"/>
+          <w:szCs w:val="18"/>
+        </w:rPr>
+        <w:t>transactions</w:t>
+      </w:r>
+      <w:r>
+        <w:rPr>
+          <w:color w:val="A9B7C6"/>
+          <w:sz w:val="18"/>
+          <w:szCs w:val="18"/>
+        </w:rPr>
+        <w:t>[index].</w:t>
+      </w:r>
+      <w:r>
+        <w:rPr>
+          <w:color w:val="9876AA"/>
+          <w:sz w:val="18"/>
+          <w:szCs w:val="18"/>
+        </w:rPr>
+        <w:t>date</w:t>
+      </w:r>
+      <w:r>
+        <w:rPr>
+          <w:color w:val="A9B7C6"/>
+          <w:sz w:val="18"/>
+          <w:szCs w:val="18"/>
+        </w:rPr>
+        <w:t>)</w:t>
+      </w:r>
+      <w:r>
+        <w:rPr>
+          <w:color w:val="CC7832"/>
+          <w:sz w:val="18"/>
+          <w:szCs w:val="18"/>
+        </w:rPr>
+        <w:t>,</w:t>
+      </w:r>
+    </w:p>
+    <w:p>
+      <w:pPr>
+        <w:pStyle w:val="HTMLPreformatted"/>
+        <w:shd w:val="clear" w:color="auto" w:fill="2B2B2B"/>
+        <w:ind w:left="630"/>
+        <w:rPr>
+          <w:color w:val="CC7832"/>
+          <w:sz w:val="18"/>
+          <w:szCs w:val="18"/>
+        </w:rPr>
+      </w:pPr>
+    </w:p>
+    <w:p>
+      <w:pPr>
+        <w:pStyle w:val="HTMLPreformatted"/>
+        <w:shd w:val="clear" w:color="auto" w:fill="2B2B2B"/>
+        <w:ind w:left="630"/>
+        <w:rPr>
+          <w:color w:val="CC7832"/>
+          <w:sz w:val="18"/>
+          <w:szCs w:val="18"/>
+        </w:rPr>
+      </w:pPr>
+      <w:r>
+        <w:rPr>
+          <w:color w:val="CC7832"/>
+          <w:sz w:val="18"/>
+          <w:szCs w:val="18"/>
+        </w:rPr>
+        <w:tab/>
+      </w:r>
+      <w:r>
+        <w:rPr>
+          <w:color w:val="CC7832"/>
+          <w:sz w:val="18"/>
+          <w:szCs w:val="18"/>
+        </w:rPr>
+        <w:tab/>
+        <w:t xml:space="preserve">//another example of </w:t>
+      </w:r>
+      <w:proofErr w:type="spellStart"/>
+      <w:r>
+        <w:rPr>
+          <w:color w:val="CC7832"/>
+          <w:sz w:val="18"/>
+          <w:szCs w:val="18"/>
+        </w:rPr>
+        <w:t>dateformat</w:t>
+      </w:r>
+      <w:proofErr w:type="spellEnd"/>
+    </w:p>
+    <w:p>
+      <w:pPr>
+        <w:pStyle w:val="HTMLPreformatted"/>
+        <w:shd w:val="clear" w:color="auto" w:fill="2B2B2B"/>
+        <w:ind w:left="630"/>
+        <w:rPr>
+          <w:color w:val="CC7832"/>
+          <w:sz w:val="18"/>
+          <w:szCs w:val="18"/>
+        </w:rPr>
+      </w:pPr>
+      <w:r>
+        <w:rPr>
+          <w:color w:val="CC7832"/>
+          <w:sz w:val="18"/>
+          <w:szCs w:val="18"/>
+        </w:rPr>
+        <w:lastRenderedPageBreak/>
+        <w:tab/>
+      </w:r>
+      <w:r>
+        <w:rPr>
+          <w:color w:val="CC7832"/>
+          <w:sz w:val="18"/>
+          <w:szCs w:val="18"/>
+        </w:rPr>
+        <w:tab/>
+      </w:r>
+      <w:r>
+        <w:rPr>
+          <w:color w:val="6A8759"/>
+          <w:sz w:val="18"/>
+          <w:szCs w:val="18"/>
+        </w:rPr>
+        <w:t>'</w:t>
+      </w:r>
+      <w:proofErr w:type="gramStart"/>
+      <w:r>
+        <w:rPr>
+          <w:color w:val="6A8759"/>
+          <w:sz w:val="18"/>
+          <w:szCs w:val="18"/>
+        </w:rPr>
+        <w:t>day</w:t>
+      </w:r>
+      <w:proofErr w:type="gramEnd"/>
+      <w:r>
+        <w:rPr>
+          <w:color w:val="6A8759"/>
+          <w:sz w:val="18"/>
+          <w:szCs w:val="18"/>
+        </w:rPr>
+        <w:t>'</w:t>
+      </w:r>
+      <w:r>
+        <w:rPr>
+          <w:color w:val="A9B7C6"/>
+          <w:sz w:val="18"/>
+          <w:szCs w:val="18"/>
+        </w:rPr>
+        <w:t xml:space="preserve">: </w:t>
+      </w:r>
+      <w:proofErr w:type="spellStart"/>
+      <w:r>
+        <w:rPr>
+          <w:color w:val="FFC66D"/>
+          <w:sz w:val="18"/>
+          <w:szCs w:val="18"/>
+        </w:rPr>
+        <w:t>DateFormat</w:t>
+      </w:r>
+      <w:r>
+        <w:rPr>
+          <w:color w:val="A9B7C6"/>
+          <w:sz w:val="18"/>
+          <w:szCs w:val="18"/>
+        </w:rPr>
+        <w:t>.</w:t>
+      </w:r>
+      <w:r>
+        <w:rPr>
+          <w:color w:val="FFC66D"/>
+          <w:sz w:val="18"/>
+          <w:szCs w:val="18"/>
+        </w:rPr>
+        <w:t>E</w:t>
+      </w:r>
+      <w:proofErr w:type="spellEnd"/>
+      <w:r>
+        <w:rPr>
+          <w:color w:val="A9B7C6"/>
+          <w:sz w:val="18"/>
+          <w:szCs w:val="18"/>
+        </w:rPr>
+        <w:t>().format(</w:t>
+      </w:r>
+      <w:proofErr w:type="spellStart"/>
+      <w:r>
+        <w:rPr>
+          <w:color w:val="A9B7C6"/>
+          <w:sz w:val="18"/>
+          <w:szCs w:val="18"/>
+        </w:rPr>
+        <w:t>weekDay</w:t>
+      </w:r>
+      <w:proofErr w:type="spellEnd"/>
+      <w:r>
+        <w:rPr>
+          <w:color w:val="A9B7C6"/>
+          <w:sz w:val="18"/>
+          <w:szCs w:val="18"/>
+        </w:rPr>
+        <w:t>).substring(</w:t>
+      </w:r>
+      <w:r>
+        <w:rPr>
+          <w:color w:val="6897BB"/>
+          <w:sz w:val="18"/>
+          <w:szCs w:val="18"/>
+        </w:rPr>
+        <w:t>0</w:t>
+      </w:r>
+      <w:r>
+        <w:rPr>
+          <w:color w:val="CC7832"/>
+          <w:sz w:val="18"/>
+          <w:szCs w:val="18"/>
+        </w:rPr>
+        <w:t xml:space="preserve">, </w:t>
+      </w:r>
+      <w:r>
+        <w:rPr>
+          <w:color w:val="6897BB"/>
+          <w:sz w:val="18"/>
+          <w:szCs w:val="18"/>
+        </w:rPr>
+        <w:t>1</w:t>
+      </w:r>
+      <w:r>
+        <w:rPr>
+          <w:color w:val="A9B7C6"/>
+          <w:sz w:val="18"/>
+          <w:szCs w:val="18"/>
+        </w:rPr>
+        <w:t>)</w:t>
+      </w:r>
+      <w:r>
+        <w:rPr>
+          <w:color w:val="CC7832"/>
+          <w:sz w:val="18"/>
+          <w:szCs w:val="18"/>
+        </w:rPr>
+        <w:t>,</w:t>
+      </w:r>
+    </w:p>
+    <w:p>
+      <w:pPr>
+        <w:pStyle w:val="HTMLPreformatted"/>
+        <w:shd w:val="clear" w:color="auto" w:fill="2B2B2B"/>
+        <w:ind w:left="630"/>
+        <w:rPr>
+          <w:color w:val="FFC66D"/>
+          <w:sz w:val="18"/>
+          <w:szCs w:val="18"/>
+        </w:rPr>
+      </w:pPr>
+      <w:r>
+        <w:rPr>
+          <w:color w:val="FFC66D"/>
+          <w:sz w:val="18"/>
+          <w:szCs w:val="18"/>
+        </w:rPr>
+        <w:tab/>
+        <w:t>}</w:t>
+      </w:r>
+    </w:p>
+    <w:p>
+      <w:pPr>
+        <w:pStyle w:val="HTMLPreformatted"/>
+        <w:shd w:val="clear" w:color="auto" w:fill="2B2B2B"/>
+        <w:ind w:left="630"/>
+        <w:rPr>
+          <w:color w:val="FFC66D"/>
+          <w:sz w:val="18"/>
+          <w:szCs w:val="18"/>
+        </w:rPr>
+      </w:pPr>
+    </w:p>
+    <w:p>
+      <w:pPr>
+        <w:pStyle w:val="HTMLPreformatted"/>
+        <w:shd w:val="clear" w:color="auto" w:fill="2B2B2B"/>
+        <w:ind w:left="630"/>
+        <w:rPr>
+          <w:color w:val="FFC66D"/>
+          <w:sz w:val="18"/>
+          <w:szCs w:val="18"/>
+        </w:rPr>
+      </w:pPr>
+    </w:p>
+    <w:p>
+      <w:pPr>
+        <w:pStyle w:val="HTMLPreformatted"/>
+        <w:shd w:val="clear" w:color="auto" w:fill="2B2B2B"/>
+        <w:ind w:left="630"/>
+        <w:rPr>
+          <w:color w:val="FFC66D"/>
+          <w:sz w:val="18"/>
+          <w:szCs w:val="18"/>
+        </w:rPr>
+      </w:pPr>
+    </w:p>
+    <w:p>
+      <w:pPr>
+        <w:pStyle w:val="HTMLPreformatted"/>
+        <w:shd w:val="clear" w:color="auto" w:fill="2B2B2B"/>
+        <w:ind w:left="630"/>
+        <w:rPr>
+          <w:color w:val="FFC66D"/>
+          <w:sz w:val="18"/>
+          <w:szCs w:val="18"/>
+        </w:rPr>
+      </w:pPr>
+      <w:r>
+        <w:rPr>
+          <w:color w:val="FFC66D"/>
+          <w:sz w:val="18"/>
+          <w:szCs w:val="18"/>
+        </w:rPr>
+        <w:t xml:space="preserve">List can be generated via </w:t>
+      </w:r>
+      <w:proofErr w:type="spellStart"/>
+      <w:proofErr w:type="gramStart"/>
+      <w:r>
+        <w:rPr>
+          <w:color w:val="FFC66D"/>
+          <w:sz w:val="18"/>
+          <w:szCs w:val="18"/>
+        </w:rPr>
+        <w:t>List.generate</w:t>
+      </w:r>
+      <w:proofErr w:type="spellEnd"/>
+      <w:r>
+        <w:rPr>
+          <w:color w:val="FFC66D"/>
+          <w:sz w:val="18"/>
+          <w:szCs w:val="18"/>
+        </w:rPr>
+        <w:t>(</w:t>
+      </w:r>
+      <w:proofErr w:type="gramEnd"/>
+      <w:r>
+        <w:rPr>
+          <w:color w:val="FFC66D"/>
+          <w:sz w:val="18"/>
+          <w:szCs w:val="18"/>
+        </w:rPr>
+        <w:t>3,</w:t>
+      </w:r>
+      <w:r>
+        <w:rPr>
+          <w:color w:val="FFC66D"/>
+          <w:sz w:val="18"/>
+          <w:szCs w:val="18"/>
+        </w:rPr>
+        <w:t xml:space="preserve"> (</w:t>
+      </w:r>
+      <w:proofErr w:type="spellStart"/>
+      <w:r>
+        <w:rPr>
+          <w:color w:val="FFC66D"/>
+          <w:sz w:val="18"/>
+          <w:szCs w:val="18"/>
+        </w:rPr>
+        <w:t>int</w:t>
+      </w:r>
+      <w:proofErr w:type="spellEnd"/>
+      <w:r>
+        <w:rPr>
+          <w:color w:val="FFC66D"/>
+          <w:sz w:val="18"/>
+          <w:szCs w:val="18"/>
+        </w:rPr>
+        <w:t xml:space="preserve"> index)=&gt;</w:t>
+      </w:r>
+      <w:proofErr w:type="spellStart"/>
+      <w:r>
+        <w:rPr>
+          <w:color w:val="FFC66D"/>
+          <w:sz w:val="18"/>
+          <w:szCs w:val="18"/>
+        </w:rPr>
+        <w:t>index+index</w:t>
+      </w:r>
+      <w:proofErr w:type="spellEnd"/>
+      <w:r>
+        <w:rPr>
+          <w:color w:val="FFC66D"/>
+          <w:sz w:val="18"/>
+          <w:szCs w:val="18"/>
+        </w:rPr>
+        <w:t xml:space="preserve">;) </w:t>
+      </w:r>
+    </w:p>
+    <w:p>
+      <w:pPr>
+        <w:pStyle w:val="HTMLPreformatted"/>
+        <w:shd w:val="clear" w:color="auto" w:fill="2B2B2B"/>
+        <w:ind w:left="630"/>
+        <w:rPr>
+          <w:color w:val="FFC66D"/>
+          <w:sz w:val="18"/>
+          <w:szCs w:val="18"/>
+        </w:rPr>
+      </w:pPr>
+    </w:p>
+    <w:p>
+      <w:pPr>
+        <w:pStyle w:val="HTMLPreformatted"/>
+        <w:shd w:val="clear" w:color="auto" w:fill="2B2B2B"/>
+        <w:ind w:left="630"/>
+        <w:rPr>
+          <w:color w:val="FFC66D"/>
+          <w:sz w:val="18"/>
+          <w:szCs w:val="18"/>
+        </w:rPr>
+      </w:pPr>
+      <w:r>
+        <w:rPr>
+          <w:color w:val="FFC66D"/>
+          <w:sz w:val="18"/>
+          <w:szCs w:val="18"/>
+        </w:rPr>
+        <w:t>//.</w:t>
+      </w:r>
+      <w:proofErr w:type="gramStart"/>
+      <w:r>
+        <w:rPr>
+          <w:color w:val="FFC66D"/>
+          <w:sz w:val="18"/>
+          <w:szCs w:val="18"/>
+        </w:rPr>
+        <w:t>fold(</w:t>
+      </w:r>
+      <w:proofErr w:type="spellStart"/>
+      <w:proofErr w:type="gramEnd"/>
+      <w:r>
+        <w:rPr>
+          <w:color w:val="FFC66D"/>
+          <w:sz w:val="18"/>
+          <w:szCs w:val="18"/>
+        </w:rPr>
+        <w:t>intital</w:t>
+      </w:r>
+      <w:proofErr w:type="spellEnd"/>
+      <w:r>
+        <w:rPr>
+          <w:color w:val="FFC66D"/>
+          <w:sz w:val="18"/>
+          <w:szCs w:val="18"/>
+        </w:rPr>
+        <w:t>, (</w:t>
+      </w:r>
+      <w:proofErr w:type="spellStart"/>
+      <w:r>
+        <w:rPr>
+          <w:color w:val="FFC66D"/>
+          <w:sz w:val="18"/>
+          <w:szCs w:val="18"/>
+        </w:rPr>
+        <w:t>prev</w:t>
+      </w:r>
+      <w:proofErr w:type="spellEnd"/>
+      <w:r>
+        <w:rPr>
+          <w:color w:val="FFC66D"/>
+          <w:sz w:val="18"/>
+          <w:szCs w:val="18"/>
+        </w:rPr>
+        <w:t xml:space="preserve">, item)) iteratively combines all list values into one  </w:t>
+      </w:r>
+    </w:p>
+    <w:p>
+      <w:pPr>
+        <w:pStyle w:val="HTMLPreformatted"/>
+        <w:shd w:val="clear" w:color="auto" w:fill="2B2B2B"/>
+        <w:ind w:left="630"/>
+        <w:rPr>
+          <w:color w:val="A9B7C6"/>
+          <w:sz w:val="18"/>
+          <w:szCs w:val="18"/>
+        </w:rPr>
+      </w:pPr>
+      <w:proofErr w:type="gramStart"/>
+      <w:r>
+        <w:rPr>
+          <w:color w:val="A9B7C6"/>
+          <w:sz w:val="18"/>
+          <w:szCs w:val="18"/>
+        </w:rPr>
+        <w:t>double</w:t>
+      </w:r>
+      <w:proofErr w:type="gramEnd"/>
+      <w:r>
+        <w:rPr>
+          <w:color w:val="A9B7C6"/>
+          <w:sz w:val="18"/>
+          <w:szCs w:val="18"/>
+        </w:rPr>
+        <w:t xml:space="preserve"> </w:t>
+      </w:r>
+      <w:r>
+        <w:rPr>
+          <w:color w:val="CC7832"/>
+          <w:sz w:val="18"/>
+          <w:szCs w:val="18"/>
+        </w:rPr>
+        <w:t xml:space="preserve">get </w:t>
+      </w:r>
+      <w:proofErr w:type="spellStart"/>
+      <w:r>
+        <w:rPr>
+          <w:color w:val="9876AA"/>
+          <w:sz w:val="18"/>
+          <w:szCs w:val="18"/>
+        </w:rPr>
+        <w:t>totalSpending</w:t>
+      </w:r>
+      <w:proofErr w:type="spellEnd"/>
+      <w:r>
+        <w:rPr>
+          <w:color w:val="9876AA"/>
+          <w:sz w:val="18"/>
+          <w:szCs w:val="18"/>
+        </w:rPr>
+        <w:t xml:space="preserve"> </w:t>
+      </w:r>
+      <w:r>
+        <w:rPr>
+          <w:color w:val="A9B7C6"/>
+          <w:sz w:val="18"/>
+          <w:szCs w:val="18"/>
+        </w:rPr>
+        <w:t>{</w:t>
+      </w:r>
+      <w:r>
+        <w:rPr>
+          <w:color w:val="A9B7C6"/>
+          <w:sz w:val="18"/>
+          <w:szCs w:val="18"/>
+        </w:rPr>
+        <w:br/>
+        <w:t xml:space="preserve">  </w:t>
+      </w:r>
+      <w:r>
+        <w:rPr>
+          <w:color w:val="A9B7C6"/>
+          <w:sz w:val="18"/>
+          <w:szCs w:val="18"/>
+        </w:rPr>
+        <w:tab/>
+      </w:r>
+      <w:r>
+        <w:rPr>
+          <w:color w:val="CC7832"/>
+          <w:sz w:val="18"/>
+          <w:szCs w:val="18"/>
+        </w:rPr>
+        <w:t xml:space="preserve">return </w:t>
+      </w:r>
+      <w:proofErr w:type="spellStart"/>
+      <w:r>
+        <w:rPr>
+          <w:color w:val="9876AA"/>
+          <w:sz w:val="18"/>
+          <w:szCs w:val="18"/>
+        </w:rPr>
+        <w:t>groupedTransactionValues</w:t>
+      </w:r>
+      <w:r>
+        <w:rPr>
+          <w:color w:val="A9B7C6"/>
+          <w:sz w:val="18"/>
+          <w:szCs w:val="18"/>
+        </w:rPr>
+        <w:t>.fold</w:t>
+      </w:r>
+      <w:proofErr w:type="spellEnd"/>
+      <w:r>
+        <w:rPr>
+          <w:color w:val="A9B7C6"/>
+          <w:sz w:val="18"/>
+          <w:szCs w:val="18"/>
+        </w:rPr>
+        <w:t>(</w:t>
+      </w:r>
+      <w:r>
+        <w:rPr>
+          <w:color w:val="6897BB"/>
+          <w:sz w:val="18"/>
+          <w:szCs w:val="18"/>
+        </w:rPr>
+        <w:t>0.0</w:t>
+      </w:r>
+      <w:r>
+        <w:rPr>
+          <w:color w:val="CC7832"/>
+          <w:sz w:val="18"/>
+          <w:szCs w:val="18"/>
+        </w:rPr>
+        <w:t xml:space="preserve">, </w:t>
+      </w:r>
+      <w:r>
+        <w:rPr>
+          <w:color w:val="A9B7C6"/>
+          <w:sz w:val="18"/>
+          <w:szCs w:val="18"/>
+        </w:rPr>
+        <w:t>(sum</w:t>
+      </w:r>
+      <w:r>
+        <w:rPr>
+          <w:color w:val="CC7832"/>
+          <w:sz w:val="18"/>
+          <w:szCs w:val="18"/>
+        </w:rPr>
+        <w:t xml:space="preserve">, </w:t>
+      </w:r>
+      <w:r>
+        <w:rPr>
+          <w:color w:val="A9B7C6"/>
+          <w:sz w:val="18"/>
+          <w:szCs w:val="18"/>
+        </w:rPr>
+        <w:t>item) {</w:t>
+      </w:r>
+      <w:r>
+        <w:rPr>
+          <w:color w:val="A9B7C6"/>
+          <w:sz w:val="18"/>
+          <w:szCs w:val="18"/>
+        </w:rPr>
+        <w:br/>
+        <w:t xml:space="preserve">    </w:t>
+      </w:r>
+      <w:r>
+        <w:rPr>
+          <w:color w:val="A9B7C6"/>
+          <w:sz w:val="18"/>
+          <w:szCs w:val="18"/>
+        </w:rPr>
+        <w:tab/>
+      </w:r>
+      <w:r>
+        <w:rPr>
+          <w:color w:val="CC7832"/>
+          <w:sz w:val="18"/>
+          <w:szCs w:val="18"/>
+        </w:rPr>
+        <w:t xml:space="preserve">return </w:t>
+      </w:r>
+      <w:r>
+        <w:rPr>
+          <w:color w:val="A9B7C6"/>
+          <w:sz w:val="18"/>
+          <w:szCs w:val="18"/>
+        </w:rPr>
+        <w:t>sum + item[</w:t>
+      </w:r>
+      <w:r>
+        <w:rPr>
+          <w:color w:val="6A8759"/>
+          <w:sz w:val="18"/>
+          <w:szCs w:val="18"/>
+        </w:rPr>
+        <w:t>'amount'</w:t>
+      </w:r>
+      <w:r>
+        <w:rPr>
+          <w:color w:val="A9B7C6"/>
+          <w:sz w:val="18"/>
+          <w:szCs w:val="18"/>
+        </w:rPr>
+        <w:t>]</w:t>
+      </w:r>
+      <w:r>
+        <w:rPr>
+          <w:color w:val="CC7832"/>
+          <w:sz w:val="18"/>
+          <w:szCs w:val="18"/>
+        </w:rPr>
+        <w:t>;</w:t>
+      </w:r>
+      <w:r>
+        <w:rPr>
+          <w:color w:val="CC7832"/>
+          <w:sz w:val="18"/>
+          <w:szCs w:val="18"/>
+        </w:rPr>
+        <w:br/>
+        <w:t xml:space="preserve">  </w:t>
+      </w:r>
+      <w:r>
+        <w:rPr>
+          <w:color w:val="CC7832"/>
+          <w:sz w:val="18"/>
+          <w:szCs w:val="18"/>
+        </w:rPr>
+        <w:tab/>
+      </w:r>
+      <w:r>
+        <w:rPr>
+          <w:color w:val="A9B7C6"/>
+          <w:sz w:val="18"/>
+          <w:szCs w:val="18"/>
+        </w:rPr>
+        <w:t>})</w:t>
+      </w:r>
+      <w:r>
+        <w:rPr>
+          <w:color w:val="CC7832"/>
+          <w:sz w:val="18"/>
+          <w:szCs w:val="18"/>
+        </w:rPr>
+        <w:t>;</w:t>
+      </w:r>
+      <w:r>
+        <w:rPr>
+          <w:color w:val="CC7832"/>
+          <w:sz w:val="18"/>
+          <w:szCs w:val="18"/>
+        </w:rPr>
+        <w:br/>
+      </w:r>
+      <w:r>
+        <w:rPr>
+          <w:color w:val="A9B7C6"/>
+          <w:sz w:val="18"/>
+          <w:szCs w:val="18"/>
+        </w:rPr>
+        <w:t>}</w:t>
+      </w:r>
+    </w:p>
+    <w:p>
+      <w:pPr>
+        <w:pStyle w:val="HTMLPreformatted"/>
+        <w:shd w:val="clear" w:color="auto" w:fill="2B2B2B"/>
+        <w:ind w:left="630"/>
+        <w:rPr>
+          <w:color w:val="FFC66D"/>
+          <w:sz w:val="18"/>
+          <w:szCs w:val="18"/>
+        </w:rPr>
+      </w:pPr>
+    </w:p>
+    <w:p>
+      <w:pPr>
+        <w:pStyle w:val="HTMLPreformatted"/>
+        <w:shd w:val="clear" w:color="auto" w:fill="2B2B2B"/>
+        <w:ind w:left="630"/>
+        <w:rPr>
+          <w:color w:val="FFC66D"/>
+          <w:sz w:val="18"/>
+          <w:szCs w:val="18"/>
+        </w:rPr>
+      </w:pPr>
+      <w:r>
+        <w:rPr>
+          <w:color w:val="FFC66D"/>
+          <w:sz w:val="18"/>
+          <w:szCs w:val="18"/>
+        </w:rPr>
+        <w:t>//.</w:t>
+      </w:r>
+      <w:proofErr w:type="gramStart"/>
+      <w:r>
+        <w:rPr>
+          <w:color w:val="FFC66D"/>
+          <w:sz w:val="18"/>
+          <w:szCs w:val="18"/>
+        </w:rPr>
+        <w:t>map()</w:t>
+      </w:r>
+      <w:proofErr w:type="gramEnd"/>
+    </w:p>
+    <w:p>
+      <w:pPr>
+        <w:pStyle w:val="HTMLPreformatted"/>
+        <w:shd w:val="clear" w:color="auto" w:fill="2B2B2B"/>
+        <w:ind w:left="630"/>
+        <w:rPr>
+          <w:color w:val="FFC66D"/>
+          <w:sz w:val="18"/>
+          <w:szCs w:val="18"/>
+        </w:rPr>
+      </w:pPr>
+      <w:r>
+        <w:rPr>
+          <w:color w:val="FFC66D"/>
+          <w:sz w:val="18"/>
+          <w:szCs w:val="18"/>
+        </w:rPr>
+        <w:t xml:space="preserve">To convert a list/map of items into other type i.e. widgets/list </w:t>
+      </w:r>
+      <w:proofErr w:type="spellStart"/>
+      <w:r>
+        <w:rPr>
+          <w:color w:val="FFC66D"/>
+          <w:sz w:val="18"/>
+          <w:szCs w:val="18"/>
+        </w:rPr>
+        <w:t>etc</w:t>
+      </w:r>
+      <w:proofErr w:type="spellEnd"/>
+    </w:p>
+    <w:p>
+      <w:pPr>
+        <w:pStyle w:val="HTMLPreformatted"/>
+        <w:shd w:val="clear" w:color="auto" w:fill="2B2B2B"/>
+        <w:ind w:left="630"/>
+        <w:rPr>
+          <w:color w:val="FFC66D"/>
+          <w:sz w:val="18"/>
+          <w:szCs w:val="18"/>
+        </w:rPr>
+      </w:pPr>
+      <w:r>
+        <w:rPr>
+          <w:color w:val="FFC66D"/>
+          <w:sz w:val="18"/>
+          <w:szCs w:val="18"/>
+        </w:rPr>
+        <w:t>.</w:t>
+      </w:r>
+      <w:proofErr w:type="gramStart"/>
+      <w:r>
+        <w:rPr>
+          <w:color w:val="FFC66D"/>
+          <w:sz w:val="18"/>
+          <w:szCs w:val="18"/>
+        </w:rPr>
+        <w:t>map(</w:t>
+      </w:r>
+      <w:proofErr w:type="gramEnd"/>
+      <w:r>
+        <w:rPr>
+          <w:color w:val="FFC66D"/>
+          <w:sz w:val="18"/>
+          <w:szCs w:val="18"/>
+        </w:rPr>
+        <w:t>) returns a lazy iterator, therefore .</w:t>
+      </w:r>
+      <w:proofErr w:type="spellStart"/>
+      <w:r>
+        <w:rPr>
+          <w:color w:val="FFC66D"/>
+          <w:sz w:val="18"/>
+          <w:szCs w:val="18"/>
+        </w:rPr>
+        <w:t>toList</w:t>
+      </w:r>
+      <w:proofErr w:type="spellEnd"/>
+      <w:r>
+        <w:rPr>
+          <w:color w:val="FFC66D"/>
+          <w:sz w:val="18"/>
+          <w:szCs w:val="18"/>
+        </w:rPr>
+        <w:t>() needs to be use</w:t>
+      </w:r>
+      <w:r>
+        <w:rPr>
+          <w:color w:val="FFC66D"/>
+          <w:sz w:val="18"/>
+          <w:szCs w:val="18"/>
+        </w:rPr>
+        <w:t>d</w:t>
+      </w:r>
+      <w:r>
+        <w:rPr>
+          <w:color w:val="FFC66D"/>
+          <w:sz w:val="18"/>
+          <w:szCs w:val="18"/>
+        </w:rPr>
+        <w:t xml:space="preserve"> </w:t>
+      </w:r>
+    </w:p>
+    <w:p>
+      <w:pPr>
+        <w:pStyle w:val="HTMLPreformatted"/>
+        <w:shd w:val="clear" w:color="auto" w:fill="2B2B2B"/>
+        <w:ind w:left="630"/>
+        <w:rPr>
+          <w:color w:val="A9B7C6"/>
+          <w:sz w:val="18"/>
+          <w:szCs w:val="18"/>
+        </w:rPr>
+      </w:pPr>
+    </w:p>
+    <w:p>
+      <w:pPr>
+        <w:pStyle w:val="ListParagraph"/>
+        <w:ind w:left="630"/>
+      </w:pPr>
+    </w:p>
+    <w:p>
+      <w:pPr>
+        <w:pStyle w:val="ListParagraph"/>
+        <w:numPr>
+          <w:ilvl w:val="0"/>
+          <w:numId w:val="3"/>
+        </w:numPr>
+      </w:pPr>
+      <w:r>
+        <w:rPr>
+          <w:sz w:val="28"/>
+          <w:szCs w:val="28"/>
+        </w:rPr>
+        <w:t xml:space="preserve"> Flexible, Expanded</w:t>
+      </w:r>
+    </w:p>
+    <w:p>
+      <w:pPr>
+        <w:pStyle w:val="NormalWeb"/>
+        <w:shd w:val="clear" w:color="auto" w:fill="2D2D2D"/>
+        <w:spacing w:before="0" w:beforeAutospacing="0"/>
+        <w:ind w:left="630"/>
+        <w:textAlignment w:val="baseline"/>
+        <w:rPr>
+          <w:rFonts w:ascii="Arial" w:hAnsi="Arial" w:cs="Arial"/>
+          <w:color w:val="E7E8EB"/>
+          <w:sz w:val="23"/>
+          <w:szCs w:val="23"/>
+        </w:rPr>
+      </w:pPr>
+      <w:proofErr w:type="gramStart"/>
+      <w:r>
+        <w:rPr>
+          <w:rFonts w:ascii="Arial" w:hAnsi="Arial" w:cs="Arial"/>
+          <w:color w:val="E7E8EB"/>
+          <w:sz w:val="23"/>
+          <w:szCs w:val="23"/>
+        </w:rPr>
+        <w:t>Expanded(</w:t>
+      </w:r>
+      <w:proofErr w:type="gramEnd"/>
+      <w:r>
+        <w:rPr>
+          <w:rFonts w:ascii="Arial" w:hAnsi="Arial" w:cs="Arial"/>
+          <w:color w:val="E7E8EB"/>
+          <w:sz w:val="23"/>
+          <w:szCs w:val="23"/>
+        </w:rPr>
+        <w:t>) is nothing more than Flexible() with</w:t>
+      </w:r>
+    </w:p>
+    <w:p>
+      <w:pPr>
+        <w:pStyle w:val="NormalWeb"/>
+        <w:shd w:val="clear" w:color="auto" w:fill="2D2D2D"/>
+        <w:spacing w:before="0" w:beforeAutospacing="0"/>
+        <w:ind w:left="630"/>
+        <w:textAlignment w:val="baseline"/>
+        <w:rPr>
+          <w:rFonts w:ascii="Arial" w:hAnsi="Arial" w:cs="Arial"/>
+          <w:color w:val="E7E8EB"/>
+          <w:sz w:val="23"/>
+          <w:szCs w:val="23"/>
+        </w:rPr>
+      </w:pPr>
+      <w:r>
+        <w:rPr>
+          <w:rStyle w:val="HTMLCode"/>
+          <w:rFonts w:ascii="Consolas" w:eastAsiaTheme="majorEastAsia" w:hAnsi="Consolas"/>
+          <w:color w:val="E7E8EB"/>
+          <w:bdr w:val="none" w:sz="0" w:space="0" w:color="auto" w:frame="1"/>
+        </w:rPr>
+        <w:t xml:space="preserve">Flexible (fit: </w:t>
+      </w:r>
+      <w:proofErr w:type="spellStart"/>
+      <w:r>
+        <w:rPr>
+          <w:rStyle w:val="HTMLCode"/>
+          <w:rFonts w:ascii="Consolas" w:eastAsiaTheme="majorEastAsia" w:hAnsi="Consolas"/>
+          <w:color w:val="E7E8EB"/>
+          <w:bdr w:val="none" w:sz="0" w:space="0" w:color="auto" w:frame="1"/>
+        </w:rPr>
+        <w:t>FlexFit.tight</w:t>
+      </w:r>
+      <w:proofErr w:type="spellEnd"/>
+      <w:r>
+        <w:rPr>
+          <w:rStyle w:val="HTMLCode"/>
+          <w:rFonts w:ascii="Consolas" w:eastAsiaTheme="majorEastAsia" w:hAnsi="Consolas"/>
+          <w:color w:val="E7E8EB"/>
+          <w:bdr w:val="none" w:sz="0" w:space="0" w:color="auto" w:frame="1"/>
+        </w:rPr>
+        <w:t xml:space="preserve">) = </w:t>
+      </w:r>
+      <w:proofErr w:type="gramStart"/>
+      <w:r>
+        <w:rPr>
+          <w:rStyle w:val="HTMLCode"/>
+          <w:rFonts w:ascii="Consolas" w:eastAsiaTheme="majorEastAsia" w:hAnsi="Consolas"/>
+          <w:color w:val="E7E8EB"/>
+          <w:bdr w:val="none" w:sz="0" w:space="0" w:color="auto" w:frame="1"/>
+        </w:rPr>
+        <w:t>Expanded()</w:t>
+      </w:r>
+      <w:proofErr w:type="gramEnd"/>
+    </w:p>
+    <w:p>
+      <w:pPr>
+        <w:pStyle w:val="NormalWeb"/>
+        <w:shd w:val="clear" w:color="auto" w:fill="2D2D2D"/>
+        <w:spacing w:before="0" w:beforeAutospacing="0" w:after="0"/>
+        <w:ind w:left="630"/>
+        <w:textAlignment w:val="baseline"/>
+        <w:rPr>
+          <w:rFonts w:ascii="Arial" w:hAnsi="Arial" w:cs="Arial"/>
+          <w:color w:val="E7E8EB"/>
+          <w:sz w:val="23"/>
+          <w:szCs w:val="23"/>
+        </w:rPr>
+      </w:pPr>
+      <w:proofErr w:type="gramStart"/>
+      <w:r>
+        <w:rPr>
+          <w:rFonts w:ascii="Arial" w:hAnsi="Arial" w:cs="Arial"/>
+          <w:color w:val="E7E8EB"/>
+          <w:sz w:val="23"/>
+          <w:szCs w:val="23"/>
+        </w:rPr>
+        <w:t>but</w:t>
+      </w:r>
+      <w:proofErr w:type="gramEnd"/>
+      <w:r>
+        <w:rPr>
+          <w:rFonts w:ascii="Arial" w:hAnsi="Arial" w:cs="Arial"/>
+          <w:color w:val="E7E8EB"/>
+          <w:sz w:val="23"/>
+          <w:szCs w:val="23"/>
+        </w:rPr>
+        <w:t>, Flexible uses </w:t>
+      </w:r>
+      <w:r>
+        <w:rPr>
+          <w:rStyle w:val="HTMLCode"/>
+          <w:rFonts w:ascii="Consolas" w:eastAsiaTheme="majorEastAsia" w:hAnsi="Consolas"/>
+          <w:color w:val="E7E8EB"/>
+          <w:bdr w:val="none" w:sz="0" w:space="0" w:color="auto" w:frame="1"/>
+        </w:rPr>
+        <w:t>fit :</w:t>
+      </w:r>
+      <w:proofErr w:type="spellStart"/>
+      <w:r>
+        <w:rPr>
+          <w:rStyle w:val="HTMLCode"/>
+          <w:rFonts w:ascii="Consolas" w:eastAsiaTheme="majorEastAsia" w:hAnsi="Consolas"/>
+          <w:color w:val="E7E8EB"/>
+          <w:bdr w:val="none" w:sz="0" w:space="0" w:color="auto" w:frame="1"/>
+        </w:rPr>
+        <w:t>FlexFit.loose</w:t>
+      </w:r>
+      <w:proofErr w:type="spellEnd"/>
+      <w:r>
+        <w:rPr>
+          <w:rFonts w:ascii="Arial" w:hAnsi="Arial" w:cs="Arial"/>
+          <w:color w:val="E7E8EB"/>
+          <w:sz w:val="23"/>
+          <w:szCs w:val="23"/>
+        </w:rPr>
+        <w:t> by default.</w:t>
+      </w:r>
+    </w:p>
+    <w:p>
+      <w:pPr>
+        <w:pStyle w:val="NormalWeb"/>
+        <w:shd w:val="clear" w:color="auto" w:fill="2D2D2D"/>
+        <w:spacing w:before="0" w:beforeAutospacing="0" w:after="0"/>
+        <w:ind w:left="630"/>
+        <w:textAlignment w:val="baseline"/>
+        <w:rPr>
+          <w:rFonts w:ascii="Arial" w:hAnsi="Arial" w:cs="Arial"/>
+          <w:color w:val="E7E8EB"/>
+          <w:sz w:val="23"/>
+          <w:szCs w:val="23"/>
+        </w:rPr>
+      </w:pPr>
+      <w:proofErr w:type="spellStart"/>
+      <w:r>
+        <w:rPr>
+          <w:rStyle w:val="Strong"/>
+          <w:rFonts w:ascii="inherit" w:eastAsiaTheme="majorEastAsia" w:hAnsi="inherit" w:cs="Arial"/>
+          <w:color w:val="E7E8EB"/>
+          <w:sz w:val="23"/>
+          <w:szCs w:val="23"/>
+          <w:bdr w:val="none" w:sz="0" w:space="0" w:color="auto" w:frame="1"/>
+        </w:rPr>
+        <w:t>FlexFit.tight</w:t>
+      </w:r>
+      <w:proofErr w:type="spellEnd"/>
+      <w:r>
+        <w:rPr>
+          <w:rFonts w:ascii="Arial" w:hAnsi="Arial" w:cs="Arial"/>
+          <w:color w:val="E7E8EB"/>
+          <w:sz w:val="23"/>
+          <w:szCs w:val="23"/>
+        </w:rPr>
+        <w:t> = Wants to fit tight into parent taking as much space as possible.</w:t>
+      </w:r>
+    </w:p>
+    <w:p>
+      <w:pPr>
+        <w:pStyle w:val="NormalWeb"/>
+        <w:shd w:val="clear" w:color="auto" w:fill="2D2D2D"/>
+        <w:spacing w:before="0" w:beforeAutospacing="0" w:after="0" w:afterAutospacing="0"/>
+        <w:ind w:left="630"/>
+        <w:textAlignment w:val="baseline"/>
+        <w:rPr>
+          <w:rFonts w:ascii="Arial" w:hAnsi="Arial" w:cs="Arial"/>
+          <w:color w:val="E7E8EB"/>
+          <w:sz w:val="23"/>
+          <w:szCs w:val="23"/>
+        </w:rPr>
+      </w:pPr>
+      <w:proofErr w:type="spellStart"/>
+      <w:r>
+        <w:rPr>
+          <w:rStyle w:val="Strong"/>
+          <w:rFonts w:ascii="inherit" w:eastAsiaTheme="majorEastAsia" w:hAnsi="inherit" w:cs="Arial"/>
+          <w:color w:val="E7E8EB"/>
+          <w:sz w:val="23"/>
+          <w:szCs w:val="23"/>
+          <w:bdr w:val="none" w:sz="0" w:space="0" w:color="auto" w:frame="1"/>
+        </w:rPr>
+        <w:t>FlexFit.loose</w:t>
+      </w:r>
+      <w:proofErr w:type="spellEnd"/>
+      <w:r>
+        <w:rPr>
+          <w:rFonts w:ascii="Arial" w:hAnsi="Arial" w:cs="Arial"/>
+          <w:color w:val="E7E8EB"/>
+          <w:sz w:val="23"/>
+          <w:szCs w:val="23"/>
+        </w:rPr>
+        <w:t> = Wants to fit loose into parent taking as little space as possible for itself.</w:t>
+      </w:r>
+    </w:p>
+    <w:p>
+      <w:pPr>
+        <w:pStyle w:val="ListParagraph"/>
+        <w:ind w:left="630"/>
+      </w:pPr>
+    </w:p>
+    <w:p>
+      <w:pPr>
+        <w:pStyle w:val="ListParagraph"/>
+        <w:numPr>
+          <w:ilvl w:val="0"/>
+          <w:numId w:val="3"/>
+        </w:numPr>
+      </w:pPr>
+      <w:r>
+        <w:rPr>
+          <w:sz w:val="28"/>
+          <w:szCs w:val="28"/>
+        </w:rPr>
+        <w:t xml:space="preserve"> Widgets</w:t>
+      </w:r>
+    </w:p>
+    <w:p>
+      <w:pPr>
+        <w:pStyle w:val="ListParagraph"/>
+        <w:numPr>
+          <w:ilvl w:val="0"/>
+          <w:numId w:val="6"/>
+        </w:numPr>
+      </w:pPr>
+      <w:proofErr w:type="spellStart"/>
+      <w:proofErr w:type="gramStart"/>
+      <w:r>
+        <w:t>FrictionallySizedBox</w:t>
+      </w:r>
+      <w:proofErr w:type="spellEnd"/>
+      <w:r>
+        <w:t>(</w:t>
+      </w:r>
+      <w:proofErr w:type="gramEnd"/>
+      <w:r>
+        <w:t>) – sizes its child to a fraction of total available space.</w:t>
+      </w:r>
+    </w:p>
+    <w:p>
+      <w:pPr>
+        <w:pStyle w:val="ListParagraph"/>
+        <w:ind w:left="630"/>
+      </w:pPr>
+    </w:p>
+    <w:p/>
+    <w:p>
+      <w:bookmarkStart w:id="0" w:name="_GoBack"/>
+      <w:bookmarkEnd w:id="0"/>
+    </w:p>
     <w:p/>
     <w:p>
       <w:pPr>
@@ -1531,6 +6084,119 @@
     </w:lvl>
   </w:abstractNum>
   <w:abstractNum w:abstractNumId="2" w15:restartNumberingAfterBreak="0">
+    <w:nsid w:val="1E596DB7"/>
+    <w:multiLevelType w:val="hybridMultilevel"/>
+    <w:tmpl w:val="BAD4CEF8"/>
+    <w:lvl w:ilvl="0" w:tplc="04090001">
+      <w:start w:val="1"/>
+      <w:numFmt w:val="bullet"/>
+      <w:lvlText w:val=""/>
+      <w:lvlJc w:val="left"/>
+      <w:pPr>
+        <w:ind w:left="1440" w:hanging="360"/>
+      </w:pPr>
+      <w:rPr>
+        <w:rFonts w:ascii="Symbol" w:hAnsi="Symbol" w:hint="default"/>
+      </w:rPr>
+    </w:lvl>
+    <w:lvl w:ilvl="1" w:tplc="04090003" w:tentative="1">
+      <w:start w:val="1"/>
+      <w:numFmt w:val="bullet"/>
+      <w:lvlText w:val="o"/>
+      <w:lvlJc w:val="left"/>
+      <w:pPr>
+        <w:ind w:left="2160" w:hanging="360"/>
+      </w:pPr>
+      <w:rPr>
+        <w:rFonts w:ascii="Courier New" w:hAnsi="Courier New" w:cs="Courier New" w:hint="default"/>
+      </w:rPr>
+    </w:lvl>
+    <w:lvl w:ilvl="2" w:tplc="04090005" w:tentative="1">
+      <w:start w:val="1"/>
+      <w:numFmt w:val="bullet"/>
+      <w:lvlText w:val=""/>
+      <w:lvlJc w:val="left"/>
+      <w:pPr>
+        <w:ind w:left="2880" w:hanging="360"/>
+      </w:pPr>
+      <w:rPr>
+        <w:rFonts w:ascii="Wingdings" w:hAnsi="Wingdings" w:hint="default"/>
+      </w:rPr>
+    </w:lvl>
+    <w:lvl w:ilvl="3" w:tplc="04090001" w:tentative="1">
+      <w:start w:val="1"/>
+      <w:numFmt w:val="bullet"/>
+      <w:lvlText w:val=""/>
+      <w:lvlJc w:val="left"/>
+      <w:pPr>
+        <w:ind w:left="3600" w:hanging="360"/>
+      </w:pPr>
+      <w:rPr>
+        <w:rFonts w:ascii="Symbol" w:hAnsi="Symbol" w:hint="default"/>
+      </w:rPr>
+    </w:lvl>
+    <w:lvl w:ilvl="4" w:tplc="04090003" w:tentative="1">
+      <w:start w:val="1"/>
+      <w:numFmt w:val="bullet"/>
+      <w:lvlText w:val="o"/>
+      <w:lvlJc w:val="left"/>
+      <w:pPr>
+        <w:ind w:left="4320" w:hanging="360"/>
+      </w:pPr>
+      <w:rPr>
+        <w:rFonts w:ascii="Courier New" w:hAnsi="Courier New" w:cs="Courier New" w:hint="default"/>
+      </w:rPr>
+    </w:lvl>
+    <w:lvl w:ilvl="5" w:tplc="04090005" w:tentative="1">
+      <w:start w:val="1"/>
+      <w:numFmt w:val="bullet"/>
+      <w:lvlText w:val=""/>
+      <w:lvlJc w:val="left"/>
+      <w:pPr>
+        <w:ind w:left="5040" w:hanging="360"/>
+      </w:pPr>
+      <w:rPr>
+        <w:rFonts w:ascii="Wingdings" w:hAnsi="Wingdings" w:hint="default"/>
+      </w:rPr>
+    </w:lvl>
+    <w:lvl w:ilvl="6" w:tplc="04090001" w:tentative="1">
+      <w:start w:val="1"/>
+      <w:numFmt w:val="bullet"/>
+      <w:lvlText w:val=""/>
+      <w:lvlJc w:val="left"/>
+      <w:pPr>
+        <w:ind w:left="5760" w:hanging="360"/>
+      </w:pPr>
+      <w:rPr>
+        <w:rFonts w:ascii="Symbol" w:hAnsi="Symbol" w:hint="default"/>
+      </w:rPr>
+    </w:lvl>
+    <w:lvl w:ilvl="7" w:tplc="04090003" w:tentative="1">
+      <w:start w:val="1"/>
+      <w:numFmt w:val="bullet"/>
+      <w:lvlText w:val="o"/>
+      <w:lvlJc w:val="left"/>
+      <w:pPr>
+        <w:ind w:left="6480" w:hanging="360"/>
+      </w:pPr>
+      <w:rPr>
+        <w:rFonts w:ascii="Courier New" w:hAnsi="Courier New" w:cs="Courier New" w:hint="default"/>
+      </w:rPr>
+    </w:lvl>
+    <w:lvl w:ilvl="8" w:tplc="04090005" w:tentative="1">
+      <w:start w:val="1"/>
+      <w:numFmt w:val="bullet"/>
+      <w:lvlText w:val=""/>
+      <w:lvlJc w:val="left"/>
+      <w:pPr>
+        <w:ind w:left="7200" w:hanging="360"/>
+      </w:pPr>
+      <w:rPr>
+        <w:rFonts w:ascii="Wingdings" w:hAnsi="Wingdings" w:hint="default"/>
+      </w:rPr>
+    </w:lvl>
+  </w:abstractNum>
+  <w:abstractNum w:abstractNumId="3" w15:restartNumberingAfterBreak="0">
     <w:nsid w:val="2689005E"/>
     <w:multiLevelType w:val="hybridMultilevel"/>
     <w:tmpl w:val="A0508D5C"/>
@@ -1616,7 +6282,120 @@
       </w:pPr>
     </w:lvl>
   </w:abstractNum>
-  <w:abstractNum w:abstractNumId="3" w15:restartNumberingAfterBreak="0">
+  <w:abstractNum w:abstractNumId="4" w15:restartNumberingAfterBreak="0">
+    <w:nsid w:val="50EF3865"/>
+    <w:multiLevelType w:val="hybridMultilevel"/>
+    <w:tmpl w:val="56BE2078"/>
+    <w:lvl w:ilvl="0" w:tplc="04090001">
+      <w:start w:val="1"/>
+      <w:numFmt w:val="bullet"/>
+      <w:lvlText w:val=""/>
+      <w:lvlJc w:val="left"/>
+      <w:pPr>
+        <w:ind w:left="1350" w:hanging="360"/>
+      </w:pPr>
+      <w:rPr>
+        <w:rFonts w:ascii="Symbol" w:hAnsi="Symbol" w:hint="default"/>
+      </w:rPr>
+    </w:lvl>
+    <w:lvl w:ilvl="1" w:tplc="04090003" w:tentative="1">
+      <w:start w:val="1"/>
+      <w:numFmt w:val="bullet"/>
+      <w:lvlText w:val="o"/>
+      <w:lvlJc w:val="left"/>
+      <w:pPr>
+        <w:ind w:left="2070" w:hanging="360"/>
+      </w:pPr>
+      <w:rPr>
+        <w:rFonts w:ascii="Courier New" w:hAnsi="Courier New" w:cs="Courier New" w:hint="default"/>
+      </w:rPr>
+    </w:lvl>
+    <w:lvl w:ilvl="2" w:tplc="04090005" w:tentative="1">
+      <w:start w:val="1"/>
+      <w:numFmt w:val="bullet"/>
+      <w:lvlText w:val=""/>
+      <w:lvlJc w:val="left"/>
+      <w:pPr>
+        <w:ind w:left="2790" w:hanging="360"/>
+      </w:pPr>
+      <w:rPr>
+        <w:rFonts w:ascii="Wingdings" w:hAnsi="Wingdings" w:hint="default"/>
+      </w:rPr>
+    </w:lvl>
+    <w:lvl w:ilvl="3" w:tplc="04090001" w:tentative="1">
+      <w:start w:val="1"/>
+      <w:numFmt w:val="bullet"/>
+      <w:lvlText w:val=""/>
+      <w:lvlJc w:val="left"/>
+      <w:pPr>
+        <w:ind w:left="3510" w:hanging="360"/>
+      </w:pPr>
+      <w:rPr>
+        <w:rFonts w:ascii="Symbol" w:hAnsi="Symbol" w:hint="default"/>
+      </w:rPr>
+    </w:lvl>
+    <w:lvl w:ilvl="4" w:tplc="04090003" w:tentative="1">
+      <w:start w:val="1"/>
+      <w:numFmt w:val="bullet"/>
+      <w:lvlText w:val="o"/>
+      <w:lvlJc w:val="left"/>
+      <w:pPr>
+        <w:ind w:left="4230" w:hanging="360"/>
+      </w:pPr>
+      <w:rPr>
+        <w:rFonts w:ascii="Courier New" w:hAnsi="Courier New" w:cs="Courier New" w:hint="default"/>
+      </w:rPr>
+    </w:lvl>
+    <w:lvl w:ilvl="5" w:tplc="04090005" w:tentative="1">
+      <w:start w:val="1"/>
+      <w:numFmt w:val="bullet"/>
+      <w:lvlText w:val=""/>
+      <w:lvlJc w:val="left"/>
+      <w:pPr>
+        <w:ind w:left="4950" w:hanging="360"/>
+      </w:pPr>
+      <w:rPr>
+        <w:rFonts w:ascii="Wingdings" w:hAnsi="Wingdings" w:hint="default"/>
+      </w:rPr>
+    </w:lvl>
+    <w:lvl w:ilvl="6" w:tplc="04090001" w:tentative="1">
+      <w:start w:val="1"/>
+      <w:numFmt w:val="bullet"/>
+      <w:lvlText w:val=""/>
+      <w:lvlJc w:val="left"/>
+      <w:pPr>
+        <w:ind w:left="5670" w:hanging="360"/>
+      </w:pPr>
+      <w:rPr>
+        <w:rFonts w:ascii="Symbol" w:hAnsi="Symbol" w:hint="default"/>
+      </w:rPr>
+    </w:lvl>
+    <w:lvl w:ilvl="7" w:tplc="04090003" w:tentative="1">
+      <w:start w:val="1"/>
+      <w:numFmt w:val="bullet"/>
+      <w:lvlText w:val="o"/>
+      <w:lvlJc w:val="left"/>
+      <w:pPr>
+        <w:ind w:left="6390" w:hanging="360"/>
+      </w:pPr>
+      <w:rPr>
+        <w:rFonts w:ascii="Courier New" w:hAnsi="Courier New" w:cs="Courier New" w:hint="default"/>
+      </w:rPr>
+    </w:lvl>
+    <w:lvl w:ilvl="8" w:tplc="04090005" w:tentative="1">
+      <w:start w:val="1"/>
+      <w:numFmt w:val="bullet"/>
+      <w:lvlText w:val=""/>
+      <w:lvlJc w:val="left"/>
+      <w:pPr>
+        <w:ind w:left="7110" w:hanging="360"/>
+      </w:pPr>
+      <w:rPr>
+        <w:rFonts w:ascii="Wingdings" w:hAnsi="Wingdings" w:hint="default"/>
+      </w:rPr>
+    </w:lvl>
+  </w:abstractNum>
+  <w:abstractNum w:abstractNumId="5" w15:restartNumberingAfterBreak="0">
     <w:nsid w:val="623B3B9B"/>
     <w:multiLevelType w:val="hybridMultilevel"/>
     <w:tmpl w:val="DC648290"/>
@@ -1626,7 +6405,7 @@
       <w:lvlText w:val="%1."/>
       <w:lvlJc w:val="left"/>
       <w:pPr>
-        <w:ind w:left="720" w:hanging="360"/>
+        <w:ind w:left="630" w:hanging="360"/>
       </w:pPr>
       <w:rPr>
         <w:sz w:val="28"/>
@@ -1713,13 +6492,19 @@
     <w:abstractNumId w:val="1"/>
   </w:num>
   <w:num w:numId="2">
-    <w:abstractNumId w:val="2"/>
+    <w:abstractNumId w:val="3"/>
   </w:num>
   <w:num w:numId="3">
-    <w:abstractNumId w:val="3"/>
+    <w:abstractNumId w:val="5"/>
   </w:num>
   <w:num w:numId="4">
     <w:abstractNumId w:val="0"/>
+  </w:num>
+  <w:num w:numId="5">
+    <w:abstractNumId w:val="2"/>
+  </w:num>
+  <w:num w:numId="6">
+    <w:abstractNumId w:val="4"/>
   </w:num>
 </w:numbering>
 </file>
@@ -2189,7 +6974,6 @@
   <w:style w:type="character" w:default="1" w:styleId="DefaultParagraphFont">
     <w:name w:val="Default Paragraph Font"/>
     <w:uiPriority w:val="1"/>
-    <w:semiHidden/>
     <w:unhideWhenUsed/>
   </w:style>
   <w:style w:type="table" w:default="1" w:styleId="TableNormal">
@@ -2310,6 +7094,46 @@
       <w:rFonts w:ascii="Courier New" w:eastAsia="Times New Roman" w:hAnsi="Courier New" w:cs="Courier New"/>
       <w:sz w:val="20"/>
       <w:szCs w:val="20"/>
+    </w:rPr>
+  </w:style>
+  <w:style w:type="paragraph" w:styleId="NormalWeb">
+    <w:name w:val="Normal (Web)"/>
+    <w:basedOn w:val="Normal"/>
+    <w:uiPriority w:val="99"/>
+    <w:semiHidden/>
+    <w:unhideWhenUsed/>
+    <w:rsid w:val="00CE156A"/>
+    <w:pPr>
+      <w:spacing w:before="100" w:beforeAutospacing="1" w:after="100" w:afterAutospacing="1" w:line="240" w:lineRule="auto"/>
+    </w:pPr>
+    <w:rPr>
+      <w:rFonts w:ascii="Times New Roman" w:eastAsia="Times New Roman" w:hAnsi="Times New Roman" w:cs="Times New Roman"/>
+      <w:sz w:val="24"/>
+      <w:szCs w:val="24"/>
+    </w:rPr>
+  </w:style>
+  <w:style w:type="character" w:styleId="HTMLCode">
+    <w:name w:val="HTML Code"/>
+    <w:basedOn w:val="DefaultParagraphFont"/>
+    <w:uiPriority w:val="99"/>
+    <w:semiHidden/>
+    <w:unhideWhenUsed/>
+    <w:rsid w:val="00CE156A"/>
+    <w:rPr>
+      <w:rFonts w:ascii="Courier New" w:eastAsia="Times New Roman" w:hAnsi="Courier New" w:cs="Courier New"/>
+      <w:sz w:val="20"/>
+      <w:szCs w:val="20"/>
+    </w:rPr>
+  </w:style>
+  <w:style w:type="character" w:styleId="Strong">
+    <w:name w:val="Strong"/>
+    <w:basedOn w:val="DefaultParagraphFont"/>
+    <w:uiPriority w:val="22"/>
+    <w:qFormat/>
+    <w:rsid w:val="00CE156A"/>
+    <w:rPr>
+      <w:b/>
+      <w:bCs/>
     </w:rPr>
   </w:style>
 </w:styles>

</xml_diff>